<commit_message>
AMBACAM 2: L'expression fonctionnelle du besoin
</commit_message>
<xml_diff>
--- a/Cahier de charge/Cahier de charge Ambacam.docx
+++ b/Cahier de charge/Cahier de charge Ambacam.docx
@@ -4,22 +4,13 @@
   <w:body>
     <w:sdt>
       <w:sdtPr>
-        <w:rPr>
-          <w:rFonts w:eastAsiaTheme="minorHAnsi"/>
-          <w:color w:val="4472C4" w:themeColor="accent1"/>
-          <w:lang w:eastAsia="en-US"/>
-        </w:rPr>
-        <w:id w:val="1927620506"/>
+        <w:id w:val="864706095"/>
         <w:docPartObj>
           <w:docPartGallery w:val="Cover Pages"/>
           <w:docPartUnique/>
         </w:docPartObj>
       </w:sdtPr>
-      <w:sdtEndPr>
-        <w:rPr>
-          <w:color w:val="auto"/>
-        </w:rPr>
-      </w:sdtEndPr>
+      <w:sdtEndPr/>
       <w:sdtContent>
         <w:p>
           <w:pPr>
@@ -33,13 +24,12 @@
           <w:r>
             <w:rPr>
               <w:noProof/>
-              <w:color w:val="4472C4" w:themeColor="accent1"/>
             </w:rPr>
             <w:drawing>
               <wp:inline distT="0" distB="0" distL="0" distR="0">
-                <wp:extent cx="1417320" cy="750898"/>
+                <wp:extent cx="1417320" cy="751205"/>
                 <wp:effectExtent l="0" t="0" r="0" b="0"/>
-                <wp:docPr id="143" name="Bild 143"/>
+                <wp:docPr id="1" name="Bild 143"/>
                 <wp:cNvGraphicFramePr>
                   <a:graphicFrameLocks xmlns:a="http://schemas.openxmlformats.org/drawingml/2006/main" noChangeAspect="1"/>
                 </wp:cNvGraphicFramePr>
@@ -47,521 +37,21 @@
                   <a:graphicData uri="http://schemas.openxmlformats.org/drawingml/2006/picture">
                     <pic:pic xmlns:pic="http://schemas.openxmlformats.org/drawingml/2006/picture">
                       <pic:nvPicPr>
-                        <pic:cNvPr id="3" name="t55.png"/>
-                        <pic:cNvPicPr/>
+                        <pic:cNvPr id="1" name="Bild 143"/>
+                        <pic:cNvPicPr>
+                          <a:picLocks noChangeAspect="1" noChangeArrowheads="1"/>
+                        </pic:cNvPicPr>
                       </pic:nvPicPr>
                       <pic:blipFill>
-                        <a:blip r:embed="rId7" cstate="print">
-                          <a:duotone>
-                            <a:schemeClr val="accent1">
-                              <a:shade val="45000"/>
-                              <a:satMod val="135000"/>
-                            </a:schemeClr>
-                            <a:prstClr val="white"/>
-                          </a:duotone>
-                          <a:extLst>
-                            <a:ext uri="{28A0092B-C50C-407E-A947-70E740481C1C}">
-                              <a14:useLocalDpi xmlns:a14="http://schemas.microsoft.com/office/drawing/2010/main" val="0"/>
-                            </a:ext>
-                          </a:extLst>
-                        </a:blip>
+                        <a:blip r:embed="rId7"/>
                         <a:stretch>
                           <a:fillRect/>
                         </a:stretch>
                       </pic:blipFill>
-                      <pic:spPr>
+                      <pic:spPr bwMode="auto">
                         <a:xfrm>
                           <a:off x="0" y="0"/>
-                          <a:ext cx="1417320" cy="750898"/>
-                        </a:xfrm>
-                        <a:prstGeom prst="rect">
-                          <a:avLst/>
-                        </a:prstGeom>
-                        <a:noFill/>
-                        <a:ln>
-                          <a:noFill/>
-                        </a:ln>
-                      </pic:spPr>
-                    </pic:pic>
-                  </a:graphicData>
-                </a:graphic>
-              </wp:inline>
-            </w:drawing>
-          </w:r>
-        </w:p>
-        <w:sdt>
-          <w:sdtPr>
-            <w:rPr>
-              <w:rFonts w:asciiTheme="majorHAnsi" w:eastAsiaTheme="majorEastAsia" w:hAnsiTheme="majorHAnsi" w:cstheme="majorBidi"/>
-              <w:caps/>
-              <w:color w:val="4472C4" w:themeColor="accent1"/>
-              <w:sz w:val="72"/>
-              <w:szCs w:val="72"/>
-            </w:rPr>
-            <w:alias w:val="Titel"/>
-            <w:tag w:val=""/>
-            <w:id w:val="1735040861"/>
-            <w:placeholder>
-              <w:docPart w:val="BB5FC9760964466AA77B274F3B989DEC"/>
-            </w:placeholder>
-            <w:dataBinding w:prefixMappings="xmlns:ns0='http://purl.org/dc/elements/1.1/' xmlns:ns1='http://schemas.openxmlformats.org/package/2006/metadata/core-properties' " w:xpath="/ns1:coreProperties[1]/ns0:title[1]" w:storeItemID="{6C3C8BC8-F283-45AE-878A-BAB7291924A1}"/>
-            <w:text/>
-          </w:sdtPr>
-          <w:sdtEndPr>
-            <w:rPr>
-              <w:sz w:val="80"/>
-              <w:szCs w:val="80"/>
-            </w:rPr>
-          </w:sdtEndPr>
-          <w:sdtContent>
-            <w:p>
-              <w:pPr>
-                <w:pStyle w:val="KeinLeerraum"/>
-                <w:pBdr>
-                  <w:top w:val="single" w:sz="6" w:space="6" w:color="4472C4" w:themeColor="accent1"/>
-                  <w:bottom w:val="single" w:sz="6" w:space="6" w:color="4472C4" w:themeColor="accent1"/>
-                </w:pBdr>
-                <w:spacing w:after="240"/>
-                <w:jc w:val="center"/>
-                <w:rPr>
-                  <w:rFonts w:asciiTheme="majorHAnsi" w:eastAsiaTheme="majorEastAsia" w:hAnsiTheme="majorHAnsi" w:cstheme="majorBidi"/>
-                  <w:caps/>
-                  <w:color w:val="4472C4" w:themeColor="accent1"/>
-                  <w:sz w:val="80"/>
-                  <w:szCs w:val="80"/>
-                </w:rPr>
-              </w:pPr>
-              <w:r>
-                <w:rPr>
-                  <w:rFonts w:asciiTheme="majorHAnsi" w:eastAsiaTheme="majorEastAsia" w:hAnsiTheme="majorHAnsi" w:cstheme="majorBidi"/>
-                  <w:caps/>
-                  <w:color w:val="4472C4" w:themeColor="accent1"/>
-                  <w:sz w:val="72"/>
-                  <w:szCs w:val="72"/>
-                </w:rPr>
-                <w:t>Cahier de charge</w:t>
-              </w:r>
-            </w:p>
-          </w:sdtContent>
-        </w:sdt>
-        <w:sdt>
-          <w:sdtPr>
-            <w:rPr>
-              <w:color w:val="4472C4" w:themeColor="accent1"/>
-              <w:sz w:val="28"/>
-              <w:szCs w:val="28"/>
-            </w:rPr>
-            <w:alias w:val="Untertitel"/>
-            <w:tag w:val=""/>
-            <w:id w:val="328029620"/>
-            <w:placeholder>
-              <w:docPart w:val="19CAF256423740C6964DA7B9328DCC66"/>
-            </w:placeholder>
-            <w:showingPlcHdr/>
-            <w:dataBinding w:prefixMappings="xmlns:ns0='http://purl.org/dc/elements/1.1/' xmlns:ns1='http://schemas.openxmlformats.org/package/2006/metadata/core-properties' " w:xpath="/ns1:coreProperties[1]/ns0:subject[1]" w:storeItemID="{6C3C8BC8-F283-45AE-878A-BAB7291924A1}"/>
-            <w:text/>
-          </w:sdtPr>
-          <w:sdtEndPr/>
-          <w:sdtContent>
-            <w:p>
-              <w:pPr>
-                <w:pStyle w:val="KeinLeerraum"/>
-                <w:jc w:val="center"/>
-                <w:rPr>
-                  <w:color w:val="4472C4" w:themeColor="accent1"/>
-                  <w:sz w:val="28"/>
-                  <w:szCs w:val="28"/>
-                </w:rPr>
-              </w:pPr>
-              <w:r>
-                <w:rPr>
-                  <w:color w:val="4472C4" w:themeColor="accent1"/>
-                  <w:sz w:val="28"/>
-                  <w:szCs w:val="28"/>
-                  <w:lang w:val="de-DE"/>
-                </w:rPr>
-                <w:t>[Untertitel des Dokuments]</w:t>
-              </w:r>
-            </w:p>
-          </w:sdtContent>
-        </w:sdt>
-        <w:p>
-          <w:pPr>
-            <w:pStyle w:val="KeinLeerraum"/>
-            <w:spacing w:before="480"/>
-            <w:jc w:val="center"/>
-            <w:rPr>
-              <w:color w:val="4472C4" w:themeColor="accent1"/>
-            </w:rPr>
-          </w:pPr>
-          <w:r>
-            <w:rPr>
-              <w:noProof/>
-              <w:color w:val="4472C4" w:themeColor="accent1"/>
-            </w:rPr>
-            <mc:AlternateContent>
-              <mc:Choice Requires="wps">
-                <w:drawing>
-                  <wp:anchor distT="0" distB="0" distL="114300" distR="114300" simplePos="0" relativeHeight="251659264" behindDoc="0" locked="0" layoutInCell="1" allowOverlap="1">
-                    <wp:simplePos x="0" y="0"/>
-                    <wp:positionH relativeFrom="margin">
-                      <wp:align>center</wp:align>
-                    </wp:positionH>
-                    <mc:AlternateContent>
-                      <mc:Choice Requires="wp14">
-                        <wp:positionV relativeFrom="page">
-                          <wp14:pctPosVOffset>85000</wp14:pctPosVOffset>
-                        </wp:positionV>
-                      </mc:Choice>
-                      <mc:Fallback>
-                        <wp:positionV relativeFrom="page">
-                          <wp:posOffset>9088120</wp:posOffset>
-                        </wp:positionV>
-                      </mc:Fallback>
-                    </mc:AlternateContent>
-                    <wp:extent cx="6553200" cy="557784"/>
-                    <wp:effectExtent l="0" t="0" r="0" b="12700"/>
-                    <wp:wrapNone/>
-                    <wp:docPr id="142" name="Textfeld 142"/>
-                    <wp:cNvGraphicFramePr/>
-                    <a:graphic xmlns:a="http://schemas.openxmlformats.org/drawingml/2006/main">
-                      <a:graphicData uri="http://schemas.microsoft.com/office/word/2010/wordprocessingShape">
-                        <wps:wsp>
-                          <wps:cNvSpPr txBox="1"/>
-                          <wps:spPr>
-                            <a:xfrm>
-                              <a:off x="0" y="0"/>
-                              <a:ext cx="6553200" cy="557784"/>
-                            </a:xfrm>
-                            <a:prstGeom prst="rect">
-                              <a:avLst/>
-                            </a:prstGeom>
-                            <a:noFill/>
-                            <a:ln w="6350">
-                              <a:noFill/>
-                            </a:ln>
-                            <a:effectLst/>
-                          </wps:spPr>
-                          <wps:style>
-                            <a:lnRef idx="0">
-                              <a:schemeClr val="accent1"/>
-                            </a:lnRef>
-                            <a:fillRef idx="0">
-                              <a:schemeClr val="accent1"/>
-                            </a:fillRef>
-                            <a:effectRef idx="0">
-                              <a:schemeClr val="accent1"/>
-                            </a:effectRef>
-                            <a:fontRef idx="minor">
-                              <a:schemeClr val="dk1"/>
-                            </a:fontRef>
-                          </wps:style>
-                          <wps:txbx>
-                            <w:txbxContent>
-                              <w:sdt>
-                                <w:sdtPr>
-                                  <w:rPr>
-                                    <w:caps/>
-                                    <w:color w:val="4472C4" w:themeColor="accent1"/>
-                                    <w:sz w:val="28"/>
-                                    <w:szCs w:val="28"/>
-                                  </w:rPr>
-                                  <w:alias w:val="Datum"/>
-                                  <w:tag w:val=""/>
-                                  <w:id w:val="197127006"/>
-                                  <w:dataBinding w:prefixMappings="xmlns:ns0='http://schemas.microsoft.com/office/2006/coverPageProps' " w:xpath="/ns0:CoverPageProperties[1]/ns0:PublishDate[1]" w:storeItemID="{55AF091B-3C7A-41E3-B477-F2FDAA23CFDA}"/>
-                                  <w:date w:fullDate="2018-04-08T00:00:00Z">
-                                    <w:dateFormat w:val="d. MMMM yyyy"/>
-                                    <w:lid w:val="de-DE"/>
-                                    <w:storeMappedDataAs w:val="dateTime"/>
-                                    <w:calendar w:val="gregorian"/>
-                                  </w:date>
-                                </w:sdtPr>
-                                <w:sdtEndPr/>
-                                <w:sdtContent>
-                                  <w:p>
-                                    <w:pPr>
-                                      <w:pStyle w:val="KeinLeerraum"/>
-                                      <w:spacing w:after="40"/>
-                                      <w:jc w:val="center"/>
-                                      <w:rPr>
-                                        <w:caps/>
-                                        <w:color w:val="4472C4" w:themeColor="accent1"/>
-                                        <w:sz w:val="28"/>
-                                        <w:szCs w:val="28"/>
-                                      </w:rPr>
-                                    </w:pPr>
-                                    <w:r>
-                                      <w:rPr>
-                                        <w:caps/>
-                                        <w:color w:val="4472C4" w:themeColor="accent1"/>
-                                        <w:sz w:val="28"/>
-                                        <w:szCs w:val="28"/>
-                                        <w:lang w:val="de-DE"/>
-                                      </w:rPr>
-                                      <w:t>8. April 2018</w:t>
-                                    </w:r>
-                                  </w:p>
-                                </w:sdtContent>
-                              </w:sdt>
-                              <w:p>
-                                <w:pPr>
-                                  <w:pStyle w:val="KeinLeerraum"/>
-                                  <w:jc w:val="center"/>
-                                  <w:rPr>
-                                    <w:color w:val="4472C4" w:themeColor="accent1"/>
-                                  </w:rPr>
-                                </w:pPr>
-                                <w:sdt>
-                                  <w:sdtPr>
-                                    <w:rPr>
-                                      <w:caps/>
-                                      <w:color w:val="4472C4" w:themeColor="accent1"/>
-                                    </w:rPr>
-                                    <w:alias w:val="Firma"/>
-                                    <w:tag w:val=""/>
-                                    <w:id w:val="1390145197"/>
-                                    <w:showingPlcHdr/>
-                                    <w:dataBinding w:prefixMappings="xmlns:ns0='http://schemas.openxmlformats.org/officeDocument/2006/extended-properties' " w:xpath="/ns0:Properties[1]/ns0:Company[1]" w:storeItemID="{6668398D-A668-4E3E-A5EB-62B293D839F1}"/>
-                                    <w:text/>
-                                  </w:sdtPr>
-                                  <w:sdtEndPr/>
-                                  <w:sdtContent>
-                                    <w:r>
-                                      <w:rPr>
-                                        <w:caps/>
-                                        <w:color w:val="4472C4" w:themeColor="accent1"/>
-                                        <w:lang w:val="de-DE"/>
-                                      </w:rPr>
-                                      <w:t>[Firmenname]</w:t>
-                                    </w:r>
-                                  </w:sdtContent>
-                                </w:sdt>
-                              </w:p>
-                              <w:p>
-                                <w:pPr>
-                                  <w:pStyle w:val="KeinLeerraum"/>
-                                  <w:jc w:val="center"/>
-                                  <w:rPr>
-                                    <w:color w:val="4472C4" w:themeColor="accent1"/>
-                                  </w:rPr>
-                                </w:pPr>
-                                <w:sdt>
-                                  <w:sdtPr>
-                                    <w:rPr>
-                                      <w:color w:val="4472C4" w:themeColor="accent1"/>
-                                    </w:rPr>
-                                    <w:alias w:val="Adresse"/>
-                                    <w:tag w:val=""/>
-                                    <w:id w:val="-726379553"/>
-                                    <w:showingPlcHdr/>
-                                    <w:dataBinding w:prefixMappings="xmlns:ns0='http://schemas.microsoft.com/office/2006/coverPageProps' " w:xpath="/ns0:CoverPageProperties[1]/ns0:CompanyAddress[1]" w:storeItemID="{55AF091B-3C7A-41E3-B477-F2FDAA23CFDA}"/>
-                                    <w:text/>
-                                  </w:sdtPr>
-                                  <w:sdtEndPr/>
-                                  <w:sdtContent>
-                                    <w:r>
-                                      <w:rPr>
-                                        <w:color w:val="4472C4" w:themeColor="accent1"/>
-                                        <w:lang w:val="de-DE"/>
-                                      </w:rPr>
-                                      <w:t>[Firmenadresse]</w:t>
-                                    </w:r>
-                                  </w:sdtContent>
-                                </w:sdt>
-                              </w:p>
-                            </w:txbxContent>
-                          </wps:txbx>
-                          <wps:bodyPr rot="0" spcFirstLastPara="0" vertOverflow="overflow" horzOverflow="overflow" vert="horz" wrap="square" lIns="0" tIns="0" rIns="0" bIns="0" numCol="1" spcCol="0" rtlCol="0" fromWordArt="0" anchor="b" anchorCtr="0" forceAA="0" compatLnSpc="1">
-                            <a:prstTxWarp prst="textNoShape">
-                              <a:avLst/>
-                            </a:prstTxWarp>
-                            <a:spAutoFit/>
-                          </wps:bodyPr>
-                        </wps:wsp>
-                      </a:graphicData>
-                    </a:graphic>
-                    <wp14:sizeRelH relativeFrom="margin">
-                      <wp14:pctWidth>100000</wp14:pctWidth>
-                    </wp14:sizeRelH>
-                    <wp14:sizeRelV relativeFrom="margin">
-                      <wp14:pctHeight>0</wp14:pctHeight>
-                    </wp14:sizeRelV>
-                  </wp:anchor>
-                </w:drawing>
-              </mc:Choice>
-              <mc:Fallback>
-                <w:pict>
-                  <v:shapetype id="_x0000_t202" coordsize="21600,21600" o:spt="202" path="m,l,21600r21600,l21600,xe">
-                    <v:stroke joinstyle="miter"/>
-                    <v:path gradientshapeok="t" o:connecttype="rect"/>
-                  </v:shapetype>
-                  <v:shape id="Textfeld 142" o:spid="_x0000_s1026" type="#_x0000_t202" style="position:absolute;left:0;text-align:left;margin-left:0;margin-top:0;width:516pt;height:43.9pt;z-index:251659264;visibility:visible;mso-wrap-style:square;mso-width-percent:1000;mso-height-percent:0;mso-top-percent:850;mso-wrap-distance-left:9pt;mso-wrap-distance-top:0;mso-wrap-distance-right:9pt;mso-wrap-distance-bottom:0;mso-position-horizontal:center;mso-position-horizontal-relative:margin;mso-position-vertical-relative:page;mso-width-percent:1000;mso-height-percent:0;mso-top-percent:850;mso-width-relative:margin;mso-height-relative:margin;v-text-anchor:bottom" o:gfxdata="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" filled="f" stroked="f" strokeweight=".5pt">
-                    <v:textbox style="mso-fit-shape-to-text:t" inset="0,0,0,0">
-                      <w:txbxContent>
-                        <w:sdt>
-                          <w:sdtPr>
-                            <w:rPr>
-                              <w:caps/>
-                              <w:color w:val="4472C4" w:themeColor="accent1"/>
-                              <w:sz w:val="28"/>
-                              <w:szCs w:val="28"/>
-                            </w:rPr>
-                            <w:alias w:val="Datum"/>
-                            <w:tag w:val=""/>
-                            <w:id w:val="197127006"/>
-                            <w:dataBinding w:prefixMappings="xmlns:ns0='http://schemas.microsoft.com/office/2006/coverPageProps' " w:xpath="/ns0:CoverPageProperties[1]/ns0:PublishDate[1]" w:storeItemID="{55AF091B-3C7A-41E3-B477-F2FDAA23CFDA}"/>
-                            <w:date w:fullDate="2018-04-08T00:00:00Z">
-                              <w:dateFormat w:val="d. MMMM yyyy"/>
-                              <w:lid w:val="de-DE"/>
-                              <w:storeMappedDataAs w:val="dateTime"/>
-                              <w:calendar w:val="gregorian"/>
-                            </w:date>
-                          </w:sdtPr>
-                          <w:sdtEndPr/>
-                          <w:sdtContent>
-                            <w:p>
-                              <w:pPr>
-                                <w:pStyle w:val="KeinLeerraum"/>
-                                <w:spacing w:after="40"/>
-                                <w:jc w:val="center"/>
-                                <w:rPr>
-                                  <w:caps/>
-                                  <w:color w:val="4472C4" w:themeColor="accent1"/>
-                                  <w:sz w:val="28"/>
-                                  <w:szCs w:val="28"/>
-                                </w:rPr>
-                              </w:pPr>
-                              <w:r>
-                                <w:rPr>
-                                  <w:caps/>
-                                  <w:color w:val="4472C4" w:themeColor="accent1"/>
-                                  <w:sz w:val="28"/>
-                                  <w:szCs w:val="28"/>
-                                  <w:lang w:val="de-DE"/>
-                                </w:rPr>
-                                <w:t>8. April 2018</w:t>
-                              </w:r>
-                            </w:p>
-                          </w:sdtContent>
-                        </w:sdt>
-                        <w:p>
-                          <w:pPr>
-                            <w:pStyle w:val="KeinLeerraum"/>
-                            <w:jc w:val="center"/>
-                            <w:rPr>
-                              <w:color w:val="4472C4" w:themeColor="accent1"/>
-                            </w:rPr>
-                          </w:pPr>
-                          <w:sdt>
-                            <w:sdtPr>
-                              <w:rPr>
-                                <w:caps/>
-                                <w:color w:val="4472C4" w:themeColor="accent1"/>
-                              </w:rPr>
-                              <w:alias w:val="Firma"/>
-                              <w:tag w:val=""/>
-                              <w:id w:val="1390145197"/>
-                              <w:showingPlcHdr/>
-                              <w:dataBinding w:prefixMappings="xmlns:ns0='http://schemas.openxmlformats.org/officeDocument/2006/extended-properties' " w:xpath="/ns0:Properties[1]/ns0:Company[1]" w:storeItemID="{6668398D-A668-4E3E-A5EB-62B293D839F1}"/>
-                              <w:text/>
-                            </w:sdtPr>
-                            <w:sdtEndPr/>
-                            <w:sdtContent>
-                              <w:r>
-                                <w:rPr>
-                                  <w:caps/>
-                                  <w:color w:val="4472C4" w:themeColor="accent1"/>
-                                  <w:lang w:val="de-DE"/>
-                                </w:rPr>
-                                <w:t>[Firmenname]</w:t>
-                              </w:r>
-                            </w:sdtContent>
-                          </w:sdt>
-                        </w:p>
-                        <w:p>
-                          <w:pPr>
-                            <w:pStyle w:val="KeinLeerraum"/>
-                            <w:jc w:val="center"/>
-                            <w:rPr>
-                              <w:color w:val="4472C4" w:themeColor="accent1"/>
-                            </w:rPr>
-                          </w:pPr>
-                          <w:sdt>
-                            <w:sdtPr>
-                              <w:rPr>
-                                <w:color w:val="4472C4" w:themeColor="accent1"/>
-                              </w:rPr>
-                              <w:alias w:val="Adresse"/>
-                              <w:tag w:val=""/>
-                              <w:id w:val="-726379553"/>
-                              <w:showingPlcHdr/>
-                              <w:dataBinding w:prefixMappings="xmlns:ns0='http://schemas.microsoft.com/office/2006/coverPageProps' " w:xpath="/ns0:CoverPageProperties[1]/ns0:CompanyAddress[1]" w:storeItemID="{55AF091B-3C7A-41E3-B477-F2FDAA23CFDA}"/>
-                              <w:text/>
-                            </w:sdtPr>
-                            <w:sdtEndPr/>
-                            <w:sdtContent>
-                              <w:r>
-                                <w:rPr>
-                                  <w:color w:val="4472C4" w:themeColor="accent1"/>
-                                  <w:lang w:val="de-DE"/>
-                                </w:rPr>
-                                <w:t>[Firmenadresse]</w:t>
-                              </w:r>
-                            </w:sdtContent>
-                          </w:sdt>
-                        </w:p>
-                      </w:txbxContent>
-                    </v:textbox>
-                    <w10:wrap anchorx="margin" anchory="page"/>
-                  </v:shape>
-                </w:pict>
-              </mc:Fallback>
-            </mc:AlternateContent>
-          </w:r>
-          <w:r>
-            <w:rPr>
-              <w:noProof/>
-              <w:color w:val="4472C4" w:themeColor="accent1"/>
-            </w:rPr>
-            <w:drawing>
-              <wp:inline distT="0" distB="0" distL="0" distR="0">
-                <wp:extent cx="758952" cy="478932"/>
-                <wp:effectExtent l="0" t="0" r="3175" b="0"/>
-                <wp:docPr id="144" name="Bild 144"/>
-                <wp:cNvGraphicFramePr>
-                  <a:graphicFrameLocks xmlns:a="http://schemas.openxmlformats.org/drawingml/2006/main" noChangeAspect="1"/>
-                </wp:cNvGraphicFramePr>
-                <a:graphic xmlns:a="http://schemas.openxmlformats.org/drawingml/2006/main">
-                  <a:graphicData uri="http://schemas.openxmlformats.org/drawingml/2006/picture">
-                    <pic:pic xmlns:pic="http://schemas.openxmlformats.org/drawingml/2006/picture">
-                      <pic:nvPicPr>
-                        <pic:cNvPr id="9" name="roco bottom.png"/>
-                        <pic:cNvPicPr/>
-                      </pic:nvPicPr>
-                      <pic:blipFill>
-                        <a:blip r:embed="rId8" cstate="print">
-                          <a:duotone>
-                            <a:schemeClr val="accent1">
-                              <a:shade val="45000"/>
-                              <a:satMod val="135000"/>
-                            </a:schemeClr>
-                            <a:prstClr val="white"/>
-                          </a:duotone>
-                          <a:extLst>
-                            <a:ext uri="{28A0092B-C50C-407E-A947-70E740481C1C}">
-                              <a14:useLocalDpi xmlns:a14="http://schemas.microsoft.com/office/drawing/2010/main" val="0"/>
-                            </a:ext>
-                          </a:extLst>
-                        </a:blip>
-                        <a:stretch>
-                          <a:fillRect/>
-                        </a:stretch>
-                      </pic:blipFill>
-                      <pic:spPr>
-                        <a:xfrm>
-                          <a:off x="0" y="0"/>
-                          <a:ext cx="758952" cy="478932"/>
+                          <a:ext cx="1417320" cy="751205"/>
                         </a:xfrm>
                         <a:prstGeom prst="rect">
                           <a:avLst/>
@@ -575,40 +65,385 @@
           </w:r>
         </w:p>
         <w:p>
+          <w:pPr>
+            <w:pStyle w:val="KeinLeerraum"/>
+            <w:pBdr>
+              <w:top w:val="single" w:sz="6" w:space="6" w:color="4472C4"/>
+              <w:bottom w:val="single" w:sz="6" w:space="6" w:color="4472C4"/>
+            </w:pBdr>
+            <w:spacing w:after="240"/>
+            <w:jc w:val="center"/>
+            <w:rPr>
+              <w:rFonts w:asciiTheme="majorHAnsi" w:eastAsiaTheme="majorEastAsia" w:hAnsiTheme="majorHAnsi" w:cstheme="majorBidi"/>
+              <w:caps/>
+              <w:color w:val="4472C4" w:themeColor="accent1"/>
+              <w:sz w:val="80"/>
+              <w:szCs w:val="80"/>
+            </w:rPr>
+          </w:pPr>
           <w:r>
-            <w:br w:type="page"/>
+            <w:rPr>
+              <w:rFonts w:asciiTheme="majorHAnsi" w:eastAsiaTheme="majorEastAsia" w:hAnsiTheme="majorHAnsi" w:cstheme="majorBidi"/>
+              <w:caps/>
+              <w:color w:val="4472C4" w:themeColor="accent1"/>
+              <w:sz w:val="72"/>
+              <w:szCs w:val="72"/>
+            </w:rPr>
+            <w:t>Cahier de charge</w:t>
           </w:r>
         </w:p>
       </w:sdtContent>
     </w:sdt>
     <w:sdt>
       <w:sdtPr>
+        <w:alias w:val="Untertitel"/>
+        <w:id w:val="263261583"/>
+        <w:showingPlcHdr/>
+        <w:dataBinding w:prefixMappings="xmlns:ns0='http://purl.org/dc/elements/1.1/' xmlns:ns1='http://schemas.openxmlformats.org/package/2006/metadata/core-properties' " w:xpath="/ns1:coreProperties[1]/ns0:subject[1]" w:storeItemID="{6C3C8BC8-F283-45AE-878A-BAB7291924A1}"/>
+        <w:text/>
+      </w:sdtPr>
+      <w:sdtEndPr/>
+      <w:sdtContent>
+        <w:p>
+          <w:pPr>
+            <w:pStyle w:val="KeinLeerraum"/>
+            <w:jc w:val="center"/>
+            <w:rPr>
+              <w:color w:val="4472C4" w:themeColor="accent1"/>
+              <w:sz w:val="28"/>
+              <w:szCs w:val="28"/>
+            </w:rPr>
+          </w:pPr>
+          <w:r>
+            <w:t xml:space="preserve">     </w:t>
+          </w:r>
+        </w:p>
+      </w:sdtContent>
+    </w:sdt>
+    <w:p>
+      <w:pPr>
+        <w:pStyle w:val="KeinLeerraum"/>
+        <w:spacing w:before="480" w:after="160"/>
+        <w:jc w:val="center"/>
         <w:rPr>
-          <w:rFonts w:asciiTheme="minorHAnsi" w:eastAsiaTheme="minorHAnsi" w:hAnsiTheme="minorHAnsi" w:cstheme="minorHAnsi"/>
+          <w:color w:val="4472C4" w:themeColor="accent1"/>
+        </w:rPr>
+      </w:pPr>
+      <w:r>
+        <w:rPr>
+          <w:noProof/>
+        </w:rPr>
+        <w:drawing>
+          <wp:inline distT="0" distB="0" distL="0" distR="3175">
+            <wp:extent cx="758825" cy="478790"/>
+            <wp:effectExtent l="0" t="0" r="0" b="0"/>
+            <wp:docPr id="4" name="Bild 144"/>
+            <wp:cNvGraphicFramePr>
+              <a:graphicFrameLocks xmlns:a="http://schemas.openxmlformats.org/drawingml/2006/main" noChangeAspect="1"/>
+            </wp:cNvGraphicFramePr>
+            <a:graphic xmlns:a="http://schemas.openxmlformats.org/drawingml/2006/main">
+              <a:graphicData uri="http://schemas.openxmlformats.org/drawingml/2006/picture">
+                <pic:pic xmlns:pic="http://schemas.openxmlformats.org/drawingml/2006/picture">
+                  <pic:nvPicPr>
+                    <pic:cNvPr id="4" name="Bild 144"/>
+                    <pic:cNvPicPr>
+                      <a:picLocks noChangeAspect="1" noChangeArrowheads="1"/>
+                    </pic:cNvPicPr>
+                  </pic:nvPicPr>
+                  <pic:blipFill>
+                    <a:blip r:embed="rId8"/>
+                    <a:stretch>
+                      <a:fillRect/>
+                    </a:stretch>
+                  </pic:blipFill>
+                  <pic:spPr bwMode="auto">
+                    <a:xfrm>
+                      <a:off x="0" y="0"/>
+                      <a:ext cx="758825" cy="478790"/>
+                    </a:xfrm>
+                    <a:prstGeom prst="rect">
+                      <a:avLst/>
+                    </a:prstGeom>
+                  </pic:spPr>
+                </pic:pic>
+              </a:graphicData>
+            </a:graphic>
+          </wp:inline>
+        </w:drawing>
+      </w:r>
+      <w:r>
+        <w:rPr>
+          <w:noProof/>
+        </w:rPr>
+        <mc:AlternateContent>
+          <mc:Choice Requires="wps">
+            <w:drawing>
+              <wp:anchor distT="0" distB="0" distL="114300" distR="114300" simplePos="0" relativeHeight="2" behindDoc="0" locked="0" layoutInCell="1" allowOverlap="1">
+                <wp:simplePos x="0" y="0"/>
+                <wp:positionH relativeFrom="margin">
+                  <wp:align>center</wp:align>
+                </wp:positionH>
+                <wp:positionV relativeFrom="page">
+                  <wp:posOffset>9088120</wp:posOffset>
+                </wp:positionV>
+                <wp:extent cx="5760720" cy="558165"/>
+                <wp:effectExtent l="0" t="0" r="0" b="12700"/>
+                <wp:wrapNone/>
+                <wp:docPr id="2" name="Textfeld 142"/>
+                <wp:cNvGraphicFramePr/>
+                <a:graphic xmlns:a="http://schemas.openxmlformats.org/drawingml/2006/main">
+                  <a:graphicData uri="http://schemas.microsoft.com/office/word/2010/wordprocessingShape">
+                    <wps:wsp>
+                      <wps:cNvSpPr/>
+                      <wps:spPr>
+                        <a:xfrm>
+                          <a:off x="0" y="0"/>
+                          <a:ext cx="5760000" cy="557640"/>
+                        </a:xfrm>
+                        <a:prstGeom prst="rect">
+                          <a:avLst/>
+                        </a:prstGeom>
+                        <a:noFill/>
+                        <a:ln w="6480">
+                          <a:noFill/>
+                        </a:ln>
+                      </wps:spPr>
+                      <wps:style>
+                        <a:lnRef idx="0">
+                          <a:schemeClr val="accent1"/>
+                        </a:lnRef>
+                        <a:fillRef idx="0">
+                          <a:schemeClr val="accent1"/>
+                        </a:fillRef>
+                        <a:effectRef idx="0">
+                          <a:schemeClr val="accent1"/>
+                        </a:effectRef>
+                        <a:fontRef idx="minor"/>
+                      </wps:style>
+                      <wps:txbx>
+                        <w:txbxContent>
+                          <w:p>
+                            <w:pPr>
+                              <w:pStyle w:val="KeinLeerraum"/>
+                              <w:spacing w:after="40"/>
+                              <w:jc w:val="center"/>
+                              <w:rPr>
+                                <w:caps/>
+                                <w:color w:val="4472C4" w:themeColor="accent1"/>
+                                <w:sz w:val="28"/>
+                                <w:szCs w:val="28"/>
+                              </w:rPr>
+                            </w:pPr>
+                            <w:sdt>
+                              <w:sdtPr>
+                                <w:alias w:val="Datum"/>
+                                <w:id w:val="-168869927"/>
+                                <w:date w:fullDate="2018-04-08T00:00:00Z">
+                                  <w:dateFormat w:val="d. MMMM yyyy"/>
+                                  <w:lid w:val="de-DE"/>
+                                  <w:storeMappedDataAs w:val="dateTime"/>
+                                  <w:calendar w:val="gregorian"/>
+                                </w:date>
+                              </w:sdtPr>
+                              <w:sdtEndPr/>
+                              <w:sdtContent>
+                                <w:r>
+                                  <w:rPr>
+                                    <w:caps/>
+                                    <w:color w:val="4472C4" w:themeColor="accent1"/>
+                                    <w:sz w:val="28"/>
+                                    <w:szCs w:val="28"/>
+                                    <w:lang w:val="de-DE"/>
+                                  </w:rPr>
+                                  <w:t>8. April 2018</w:t>
+                                </w:r>
+                              </w:sdtContent>
+                            </w:sdt>
+                          </w:p>
+                          <w:p>
+                            <w:pPr>
+                              <w:pStyle w:val="KeinLeerraum"/>
+                              <w:jc w:val="center"/>
+                              <w:rPr>
+                                <w:color w:val="4472C4" w:themeColor="accent1"/>
+                              </w:rPr>
+                            </w:pPr>
+                            <w:sdt>
+                              <w:sdtPr>
+                                <w:alias w:val="Firma"/>
+                                <w:id w:val="-1138801436"/>
+                                <w:showingPlcHdr/>
+                                <w:dataBinding w:prefixMappings="xmlns:ns0='http://schemas.openxmlformats.org/officeDocument/2006/extended-properties' " w:xpath="/ns0:Properties[1]/ns0:Company[1]" w:storeItemID="{6668398D-A668-4E3E-A5EB-62B293D839F1}"/>
+                                <w:text/>
+                              </w:sdtPr>
+                              <w:sdtEndPr/>
+                              <w:sdtContent>
+                                <w:r>
+                                  <w:t xml:space="preserve">     </w:t>
+                                </w:r>
+                              </w:sdtContent>
+                            </w:sdt>
+                          </w:p>
+                          <w:p>
+                            <w:pPr>
+                              <w:pStyle w:val="KeinLeerraum"/>
+                              <w:jc w:val="center"/>
+                            </w:pPr>
+                            <w:sdt>
+                              <w:sdtPr>
+                                <w:alias w:val="Adresse"/>
+                                <w:id w:val="612097606"/>
+                                <w:showingPlcHdr/>
+                                <w:dataBinding w:prefixMappings="xmlns:ns0='http://schemas.microsoft.com/office/2006/coverPageProps' " w:xpath="/ns0:CoverPageProperties[1]/ns0:CompanyAddress[1]" w:storeItemID="{55AF091B-3C7A-41E3-B477-F2FDAA23CFDA}"/>
+                                <w:text/>
+                              </w:sdtPr>
+                              <w:sdtEndPr/>
+                              <w:sdtContent>
+                                <w:r>
+                                  <w:t xml:space="preserve">     </w:t>
+                                </w:r>
+                              </w:sdtContent>
+                            </w:sdt>
+                          </w:p>
+                        </w:txbxContent>
+                      </wps:txbx>
+                      <wps:bodyPr lIns="0" tIns="0" rIns="0" bIns="0" anchor="b">
+                        <a:prstTxWarp prst="textNoShape">
+                          <a:avLst/>
+                        </a:prstTxWarp>
+                        <a:spAutoFit/>
+                      </wps:bodyPr>
+                    </wps:wsp>
+                  </a:graphicData>
+                </a:graphic>
+                <wp14:sizeRelH relativeFrom="margin">
+                  <wp14:pctWidth>100000</wp14:pctWidth>
+                </wp14:sizeRelH>
+              </wp:anchor>
+            </w:drawing>
+          </mc:Choice>
+          <mc:Fallback>
+            <w:pict>
+              <v:rect id="Textfeld 142" o:spid="_x0000_s1026" style="position:absolute;left:0;text-align:left;margin-left:0;margin-top:715.6pt;width:453.6pt;height:43.95pt;z-index:2;visibility:visible;mso-wrap-style:square;mso-width-percent:1000;mso-wrap-distance-left:9pt;mso-wrap-distance-top:0;mso-wrap-distance-right:9pt;mso-wrap-distance-bottom:0;mso-position-horizontal:center;mso-position-horizontal-relative:margin;mso-position-vertical:absolute;mso-position-vertical-relative:page;mso-width-percent:1000;mso-width-relative:margin;v-text-anchor:bottom" o:gfxdata="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" filled="f" stroked="f" strokeweight=".18mm">
+                <v:textbox style="mso-fit-shape-to-text:t" inset="0,0,0,0">
+                  <w:txbxContent>
+                    <w:p>
+                      <w:pPr>
+                        <w:pStyle w:val="KeinLeerraum"/>
+                        <w:spacing w:after="40"/>
+                        <w:jc w:val="center"/>
+                        <w:rPr>
+                          <w:caps/>
+                          <w:color w:val="4472C4" w:themeColor="accent1"/>
+                          <w:sz w:val="28"/>
+                          <w:szCs w:val="28"/>
+                        </w:rPr>
+                      </w:pPr>
+                      <w:sdt>
+                        <w:sdtPr>
+                          <w:alias w:val="Datum"/>
+                          <w:id w:val="-168869927"/>
+                          <w:date w:fullDate="2018-04-08T00:00:00Z">
+                            <w:dateFormat w:val="d. MMMM yyyy"/>
+                            <w:lid w:val="de-DE"/>
+                            <w:storeMappedDataAs w:val="dateTime"/>
+                            <w:calendar w:val="gregorian"/>
+                          </w:date>
+                        </w:sdtPr>
+                        <w:sdtEndPr/>
+                        <w:sdtContent>
+                          <w:r>
+                            <w:rPr>
+                              <w:caps/>
+                              <w:color w:val="4472C4" w:themeColor="accent1"/>
+                              <w:sz w:val="28"/>
+                              <w:szCs w:val="28"/>
+                              <w:lang w:val="de-DE"/>
+                            </w:rPr>
+                            <w:t>8. April 2018</w:t>
+                          </w:r>
+                        </w:sdtContent>
+                      </w:sdt>
+                    </w:p>
+                    <w:p>
+                      <w:pPr>
+                        <w:pStyle w:val="KeinLeerraum"/>
+                        <w:jc w:val="center"/>
+                        <w:rPr>
+                          <w:color w:val="4472C4" w:themeColor="accent1"/>
+                        </w:rPr>
+                      </w:pPr>
+                      <w:sdt>
+                        <w:sdtPr>
+                          <w:alias w:val="Firma"/>
+                          <w:id w:val="-1138801436"/>
+                          <w:showingPlcHdr/>
+                          <w:dataBinding w:prefixMappings="xmlns:ns0='http://schemas.openxmlformats.org/officeDocument/2006/extended-properties' " w:xpath="/ns0:Properties[1]/ns0:Company[1]" w:storeItemID="{6668398D-A668-4E3E-A5EB-62B293D839F1}"/>
+                          <w:text/>
+                        </w:sdtPr>
+                        <w:sdtEndPr/>
+                        <w:sdtContent>
+                          <w:r>
+                            <w:t xml:space="preserve">     </w:t>
+                          </w:r>
+                        </w:sdtContent>
+                      </w:sdt>
+                    </w:p>
+                    <w:p>
+                      <w:pPr>
+                        <w:pStyle w:val="KeinLeerraum"/>
+                        <w:jc w:val="center"/>
+                      </w:pPr>
+                      <w:sdt>
+                        <w:sdtPr>
+                          <w:alias w:val="Adresse"/>
+                          <w:id w:val="612097606"/>
+                          <w:showingPlcHdr/>
+                          <w:dataBinding w:prefixMappings="xmlns:ns0='http://schemas.microsoft.com/office/2006/coverPageProps' " w:xpath="/ns0:CoverPageProperties[1]/ns0:CompanyAddress[1]" w:storeItemID="{55AF091B-3C7A-41E3-B477-F2FDAA23CFDA}"/>
+                          <w:text/>
+                        </w:sdtPr>
+                        <w:sdtEndPr/>
+                        <w:sdtContent>
+                          <w:r>
+                            <w:t xml:space="preserve">     </w:t>
+                          </w:r>
+                        </w:sdtContent>
+                      </w:sdt>
+                    </w:p>
+                  </w:txbxContent>
+                </v:textbox>
+                <w10:wrap anchorx="margin" anchory="page"/>
+              </v:rect>
+            </w:pict>
+          </mc:Fallback>
+        </mc:AlternateContent>
+      </w:r>
+    </w:p>
+    <w:p>
+      <w:r>
+        <w:br w:type="page"/>
+      </w:r>
+    </w:p>
+    <w:sdt>
+      <w:sdtPr>
+        <w:rPr>
+          <w:rFonts w:asciiTheme="minorHAnsi" w:eastAsiaTheme="minorHAnsi" w:hAnsiTheme="minorHAnsi" w:cstheme="minorBidi"/>
           <w:color w:val="auto"/>
           <w:sz w:val="22"/>
           <w:szCs w:val="22"/>
           <w:lang w:eastAsia="en-US"/>
         </w:rPr>
-        <w:id w:val="2045476781"/>
+        <w:id w:val="344762202"/>
         <w:docPartObj>
           <w:docPartGallery w:val="Table of Contents"/>
           <w:docPartUnique/>
         </w:docPartObj>
       </w:sdtPr>
-      <w:sdtEndPr>
-        <w:rPr>
-          <w:b/>
-          <w:bCs/>
-        </w:rPr>
-      </w:sdtEndPr>
+      <w:sdtEndPr/>
       <w:sdtContent>
         <w:p>
           <w:pPr>
             <w:pStyle w:val="Inhaltsverzeichnisberschrift"/>
-            <w:rPr>
-              <w:rFonts w:asciiTheme="minorHAnsi" w:hAnsiTheme="minorHAnsi" w:cstheme="minorHAnsi"/>
-            </w:rPr>
           </w:pPr>
           <w:r>
             <w:rPr>
@@ -626,104 +461,75 @@
             </w:tabs>
             <w:rPr>
               <w:rFonts w:eastAsiaTheme="minorEastAsia" w:cstheme="minorHAnsi"/>
-              <w:noProof/>
               <w:lang w:eastAsia="fr-FR"/>
             </w:rPr>
           </w:pPr>
           <w:r>
-            <w:rPr>
-              <w:rFonts w:cstheme="minorHAnsi"/>
-            </w:rPr>
             <w:fldChar w:fldCharType="begin"/>
           </w:r>
           <w:r>
-            <w:rPr>
-              <w:rFonts w:cstheme="minorHAnsi"/>
-            </w:rPr>
-            <w:instrText xml:space="preserve"> TOC \o "1-3" \h \z \u </w:instrText>
+            <w:instrText>TOC \z \o "1-3" \u \h</w:instrText>
           </w:r>
           <w:r>
-            <w:rPr>
-              <w:rFonts w:cstheme="minorHAnsi"/>
-            </w:rPr>
             <w:fldChar w:fldCharType="separate"/>
           </w:r>
-          <w:hyperlink w:anchor="_Toc510971094" w:history="1">
-            <w:r>
-              <w:rPr>
-                <w:rStyle w:val="Hyperlink"/>
+          <w:hyperlink w:anchor="_Toc510971094">
+            <w:r>
+              <w:rPr>
+                <w:rStyle w:val="IndexLink"/>
                 <w:rFonts w:cstheme="minorHAnsi"/>
-                <w:noProof/>
+                <w:webHidden/>
               </w:rPr>
               <w:t>I.</w:t>
             </w:r>
             <w:r>
               <w:rPr>
+                <w:rStyle w:val="IndexLink"/>
                 <w:rFonts w:eastAsiaTheme="minorEastAsia" w:cstheme="minorHAnsi"/>
-                <w:noProof/>
                 <w:lang w:eastAsia="fr-FR"/>
               </w:rPr>
               <w:tab/>
             </w:r>
             <w:r>
               <w:rPr>
-                <w:rStyle w:val="Hyperlink"/>
+                <w:rStyle w:val="IndexLink"/>
                 <w:rFonts w:cstheme="minorHAnsi"/>
-                <w:noProof/>
               </w:rPr>
               <w:t>L'introduction au problème posé</w:t>
             </w:r>
             <w:r>
               <w:rPr>
+                <w:webHidden/>
+              </w:rPr>
+              <w:fldChar w:fldCharType="begin"/>
+            </w:r>
+            <w:r>
+              <w:rPr>
+                <w:webHidden/>
+              </w:rPr>
+              <w:instrText>PAGEREF _Toc510971094 \h</w:instrText>
+            </w:r>
+            <w:r>
+              <w:rPr>
+                <w:webHidden/>
+              </w:rPr>
+            </w:r>
+            <w:r>
+              <w:rPr>
+                <w:webHidden/>
+              </w:rPr>
+              <w:fldChar w:fldCharType="separate"/>
+            </w:r>
+            <w:r>
+              <w:rPr>
+                <w:rStyle w:val="IndexLink"/>
                 <w:rFonts w:cstheme="minorHAnsi"/>
-                <w:noProof/>
-                <w:webHidden/>
               </w:rPr>
               <w:tab/>
-            </w:r>
-            <w:r>
-              <w:rPr>
-                <w:rFonts w:cstheme="minorHAnsi"/>
-                <w:noProof/>
-                <w:webHidden/>
-              </w:rPr>
-              <w:fldChar w:fldCharType="begin"/>
-            </w:r>
-            <w:r>
-              <w:rPr>
-                <w:rFonts w:cstheme="minorHAnsi"/>
-                <w:noProof/>
-                <w:webHidden/>
-              </w:rPr>
-              <w:instrText xml:space="preserve"> PAGEREF _Toc510971094 \h </w:instrText>
-            </w:r>
-            <w:r>
-              <w:rPr>
-                <w:rFonts w:cstheme="minorHAnsi"/>
-                <w:noProof/>
-                <w:webHidden/>
-              </w:rPr>
-            </w:r>
-            <w:r>
-              <w:rPr>
-                <w:rFonts w:cstheme="minorHAnsi"/>
-                <w:noProof/>
-                <w:webHidden/>
-              </w:rPr>
-              <w:fldChar w:fldCharType="separate"/>
-            </w:r>
-            <w:r>
-              <w:rPr>
-                <w:rFonts w:cstheme="minorHAnsi"/>
-                <w:noProof/>
-                <w:webHidden/>
-              </w:rPr>
               <w:t>2</w:t>
             </w:r>
             <w:r>
               <w:rPr>
-                <w:rFonts w:cstheme="minorHAnsi"/>
-                <w:noProof/>
                 <w:webHidden/>
               </w:rPr>
               <w:fldChar w:fldCharType="end"/>
@@ -739,86 +545,66 @@
             </w:tabs>
             <w:rPr>
               <w:rFonts w:eastAsiaTheme="minorEastAsia" w:cstheme="minorHAnsi"/>
-              <w:noProof/>
               <w:lang w:eastAsia="fr-FR"/>
             </w:rPr>
           </w:pPr>
-          <w:hyperlink w:anchor="_Toc510971095" w:history="1">
-            <w:r>
-              <w:rPr>
-                <w:rStyle w:val="Hyperlink"/>
+          <w:hyperlink w:anchor="_Toc510971095">
+            <w:r>
+              <w:rPr>
+                <w:rStyle w:val="IndexLink"/>
                 <w:rFonts w:cstheme="minorHAnsi"/>
-                <w:noProof/>
+                <w:webHidden/>
               </w:rPr>
               <w:t>II.</w:t>
             </w:r>
             <w:r>
               <w:rPr>
+                <w:rStyle w:val="IndexLink"/>
                 <w:rFonts w:eastAsiaTheme="minorEastAsia" w:cstheme="minorHAnsi"/>
-                <w:noProof/>
                 <w:lang w:eastAsia="fr-FR"/>
               </w:rPr>
               <w:tab/>
             </w:r>
             <w:r>
               <w:rPr>
-                <w:rStyle w:val="Hyperlink"/>
+                <w:rStyle w:val="IndexLink"/>
                 <w:rFonts w:cstheme="minorHAnsi"/>
-                <w:noProof/>
               </w:rPr>
               <w:t>L'expression fonctionnelle du besoin</w:t>
             </w:r>
             <w:r>
               <w:rPr>
+                <w:webHidden/>
+              </w:rPr>
+              <w:fldChar w:fldCharType="begin"/>
+            </w:r>
+            <w:r>
+              <w:rPr>
+                <w:webHidden/>
+              </w:rPr>
+              <w:instrText>PAGEREF _Toc510971095 \h</w:instrText>
+            </w:r>
+            <w:r>
+              <w:rPr>
+                <w:webHidden/>
+              </w:rPr>
+            </w:r>
+            <w:r>
+              <w:rPr>
+                <w:webHidden/>
+              </w:rPr>
+              <w:fldChar w:fldCharType="separate"/>
+            </w:r>
+            <w:r>
+              <w:rPr>
+                <w:rStyle w:val="IndexLink"/>
                 <w:rFonts w:cstheme="minorHAnsi"/>
-                <w:noProof/>
-                <w:webHidden/>
               </w:rPr>
               <w:tab/>
-            </w:r>
-            <w:r>
-              <w:rPr>
-                <w:rFonts w:cstheme="minorHAnsi"/>
-                <w:noProof/>
-                <w:webHidden/>
-              </w:rPr>
-              <w:fldChar w:fldCharType="begin"/>
-            </w:r>
-            <w:r>
-              <w:rPr>
-                <w:rFonts w:cstheme="minorHAnsi"/>
-                <w:noProof/>
-                <w:webHidden/>
-              </w:rPr>
-              <w:instrText xml:space="preserve"> PAGEREF _Toc510971095 \h </w:instrText>
-            </w:r>
-            <w:r>
-              <w:rPr>
-                <w:rFonts w:cstheme="minorHAnsi"/>
-                <w:noProof/>
-                <w:webHidden/>
-              </w:rPr>
-            </w:r>
-            <w:r>
-              <w:rPr>
-                <w:rFonts w:cstheme="minorHAnsi"/>
-                <w:noProof/>
-                <w:webHidden/>
-              </w:rPr>
-              <w:fldChar w:fldCharType="separate"/>
-            </w:r>
-            <w:r>
-              <w:rPr>
-                <w:rFonts w:cstheme="minorHAnsi"/>
-                <w:noProof/>
-                <w:webHidden/>
-              </w:rPr>
               <w:t>2</w:t>
             </w:r>
             <w:r>
               <w:rPr>
-                <w:rFonts w:cstheme="minorHAnsi"/>
-                <w:noProof/>
                 <w:webHidden/>
               </w:rPr>
               <w:fldChar w:fldCharType="end"/>
@@ -834,86 +620,66 @@
             </w:tabs>
             <w:rPr>
               <w:rFonts w:eastAsiaTheme="minorEastAsia" w:cstheme="minorHAnsi"/>
-              <w:noProof/>
               <w:lang w:eastAsia="fr-FR"/>
             </w:rPr>
           </w:pPr>
-          <w:hyperlink w:anchor="_Toc510971096" w:history="1">
-            <w:r>
-              <w:rPr>
-                <w:rStyle w:val="Hyperlink"/>
+          <w:hyperlink w:anchor="_Toc510971096">
+            <w:r>
+              <w:rPr>
+                <w:rStyle w:val="IndexLink"/>
                 <w:rFonts w:cstheme="minorHAnsi"/>
-                <w:noProof/>
+                <w:webHidden/>
               </w:rPr>
               <w:t>III.</w:t>
             </w:r>
             <w:r>
               <w:rPr>
+                <w:rStyle w:val="IndexLink"/>
                 <w:rFonts w:eastAsiaTheme="minorEastAsia" w:cstheme="minorHAnsi"/>
-                <w:noProof/>
                 <w:lang w:eastAsia="fr-FR"/>
               </w:rPr>
               <w:t xml:space="preserve">    </w:t>
             </w:r>
             <w:r>
               <w:rPr>
-                <w:rStyle w:val="Hyperlink"/>
+                <w:rStyle w:val="IndexLink"/>
                 <w:rFonts w:cstheme="minorHAnsi"/>
-                <w:noProof/>
               </w:rPr>
               <w:t>Les solutions qui existent déjà</w:t>
             </w:r>
             <w:r>
               <w:rPr>
+                <w:webHidden/>
+              </w:rPr>
+              <w:fldChar w:fldCharType="begin"/>
+            </w:r>
+            <w:r>
+              <w:rPr>
+                <w:webHidden/>
+              </w:rPr>
+              <w:instrText>PAGEREF _Toc510971096 \h</w:instrText>
+            </w:r>
+            <w:r>
+              <w:rPr>
+                <w:webHidden/>
+              </w:rPr>
+            </w:r>
+            <w:r>
+              <w:rPr>
+                <w:webHidden/>
+              </w:rPr>
+              <w:fldChar w:fldCharType="separate"/>
+            </w:r>
+            <w:r>
+              <w:rPr>
+                <w:rStyle w:val="IndexLink"/>
                 <w:rFonts w:cstheme="minorHAnsi"/>
-                <w:noProof/>
-                <w:webHidden/>
               </w:rPr>
               <w:tab/>
-            </w:r>
-            <w:r>
-              <w:rPr>
-                <w:rFonts w:cstheme="minorHAnsi"/>
-                <w:noProof/>
-                <w:webHidden/>
-              </w:rPr>
-              <w:fldChar w:fldCharType="begin"/>
-            </w:r>
-            <w:r>
-              <w:rPr>
-                <w:rFonts w:cstheme="minorHAnsi"/>
-                <w:noProof/>
-                <w:webHidden/>
-              </w:rPr>
-              <w:instrText xml:space="preserve"> PAGEREF _Toc510971096 \h </w:instrText>
-            </w:r>
-            <w:r>
-              <w:rPr>
-                <w:rFonts w:cstheme="minorHAnsi"/>
-                <w:noProof/>
-                <w:webHidden/>
-              </w:rPr>
-            </w:r>
-            <w:r>
-              <w:rPr>
-                <w:rFonts w:cstheme="minorHAnsi"/>
-                <w:noProof/>
-                <w:webHidden/>
-              </w:rPr>
-              <w:fldChar w:fldCharType="separate"/>
-            </w:r>
-            <w:r>
-              <w:rPr>
-                <w:rFonts w:cstheme="minorHAnsi"/>
-                <w:noProof/>
-                <w:webHidden/>
-              </w:rPr>
               <w:t>2</w:t>
             </w:r>
             <w:r>
               <w:rPr>
-                <w:rFonts w:cstheme="minorHAnsi"/>
-                <w:noProof/>
                 <w:webHidden/>
               </w:rPr>
               <w:fldChar w:fldCharType="end"/>
@@ -929,86 +695,57 @@
             </w:tabs>
             <w:rPr>
               <w:rFonts w:eastAsiaTheme="minorEastAsia" w:cstheme="minorHAnsi"/>
-              <w:noProof/>
               <w:lang w:eastAsia="fr-FR"/>
             </w:rPr>
           </w:pPr>
-          <w:hyperlink w:anchor="_Toc510971097" w:history="1">
-            <w:r>
-              <w:rPr>
-                <w:rStyle w:val="Hyperlink"/>
+          <w:hyperlink w:anchor="_Toc510971097">
+            <w:r>
+              <w:rPr>
+                <w:rStyle w:val="IndexLink"/>
                 <w:rFonts w:cstheme="minorHAnsi"/>
-                <w:noProof/>
-              </w:rPr>
-              <w:t>IV.</w:t>
-            </w:r>
-            <w:r>
-              <w:rPr>
-                <w:rStyle w:val="Hyperlink"/>
+                <w:webHidden/>
+              </w:rPr>
+              <w:t>IV.    Les solutions proposées pour répondre à ce besoin</w:t>
+            </w:r>
+            <w:r>
+              <w:rPr>
+                <w:webHidden/>
+              </w:rPr>
+              <w:fldChar w:fldCharType="begin"/>
+            </w:r>
+            <w:r>
+              <w:rPr>
+                <w:webHidden/>
+              </w:rPr>
+              <w:instrText>PAGEREF _Toc510</w:instrText>
+            </w:r>
+            <w:r>
+              <w:rPr>
+                <w:webHidden/>
+              </w:rPr>
+              <w:instrText>971097 \h</w:instrText>
+            </w:r>
+            <w:r>
+              <w:rPr>
+                <w:webHidden/>
+              </w:rPr>
+            </w:r>
+            <w:r>
+              <w:rPr>
+                <w:webHidden/>
+              </w:rPr>
+              <w:fldChar w:fldCharType="separate"/>
+            </w:r>
+            <w:r>
+              <w:rPr>
+                <w:rStyle w:val="IndexLink"/>
                 <w:rFonts w:cstheme="minorHAnsi"/>
-                <w:noProof/>
-              </w:rPr>
-              <w:t xml:space="preserve">    </w:t>
-            </w:r>
-            <w:r>
-              <w:rPr>
-                <w:rStyle w:val="Hyperlink"/>
-                <w:rFonts w:cstheme="minorHAnsi"/>
-                <w:noProof/>
-              </w:rPr>
-              <w:t>Les solutions proposées pour répondre à ce besoin</w:t>
-            </w:r>
-            <w:r>
-              <w:rPr>
-                <w:rFonts w:cstheme="minorHAnsi"/>
-                <w:noProof/>
-                <w:webHidden/>
               </w:rPr>
               <w:tab/>
-            </w:r>
-            <w:r>
-              <w:rPr>
-                <w:rFonts w:cstheme="minorHAnsi"/>
-                <w:noProof/>
-                <w:webHidden/>
-              </w:rPr>
-              <w:fldChar w:fldCharType="begin"/>
-            </w:r>
-            <w:r>
-              <w:rPr>
-                <w:rFonts w:cstheme="minorHAnsi"/>
-                <w:noProof/>
-                <w:webHidden/>
-              </w:rPr>
-              <w:instrText xml:space="preserve"> PAGEREF _Toc510971097 \h </w:instrText>
-            </w:r>
-            <w:r>
-              <w:rPr>
-                <w:rFonts w:cstheme="minorHAnsi"/>
-                <w:noProof/>
-                <w:webHidden/>
-              </w:rPr>
-            </w:r>
-            <w:r>
-              <w:rPr>
-                <w:rFonts w:cstheme="minorHAnsi"/>
-                <w:noProof/>
-                <w:webHidden/>
-              </w:rPr>
-              <w:fldChar w:fldCharType="separate"/>
-            </w:r>
-            <w:r>
-              <w:rPr>
-                <w:rFonts w:cstheme="minorHAnsi"/>
-                <w:noProof/>
-                <w:webHidden/>
-              </w:rPr>
               <w:t>2</w:t>
             </w:r>
             <w:r>
               <w:rPr>
-                <w:rFonts w:cstheme="minorHAnsi"/>
-                <w:noProof/>
                 <w:webHidden/>
               </w:rPr>
               <w:fldChar w:fldCharType="end"/>
@@ -1024,86 +761,66 @@
             </w:tabs>
             <w:rPr>
               <w:rFonts w:eastAsiaTheme="minorEastAsia" w:cstheme="minorHAnsi"/>
-              <w:noProof/>
               <w:lang w:eastAsia="fr-FR"/>
             </w:rPr>
           </w:pPr>
-          <w:hyperlink w:anchor="_Toc510971098" w:history="1">
-            <w:r>
-              <w:rPr>
-                <w:rStyle w:val="Hyperlink"/>
+          <w:hyperlink w:anchor="_Toc510971098">
+            <w:r>
+              <w:rPr>
+                <w:rStyle w:val="IndexLink"/>
                 <w:rFonts w:cstheme="minorHAnsi"/>
-                <w:noProof/>
+                <w:webHidden/>
               </w:rPr>
               <w:t>V.</w:t>
             </w:r>
             <w:r>
               <w:rPr>
+                <w:rStyle w:val="IndexLink"/>
                 <w:rFonts w:eastAsiaTheme="minorEastAsia" w:cstheme="minorHAnsi"/>
-                <w:noProof/>
                 <w:lang w:eastAsia="fr-FR"/>
               </w:rPr>
               <w:tab/>
             </w:r>
             <w:r>
               <w:rPr>
-                <w:rStyle w:val="Hyperlink"/>
+                <w:rStyle w:val="IndexLink"/>
                 <w:rFonts w:cstheme="minorHAnsi"/>
-                <w:noProof/>
               </w:rPr>
               <w:t>Sources littéraires</w:t>
             </w:r>
             <w:r>
               <w:rPr>
+                <w:webHidden/>
+              </w:rPr>
+              <w:fldChar w:fldCharType="begin"/>
+            </w:r>
+            <w:r>
+              <w:rPr>
+                <w:webHidden/>
+              </w:rPr>
+              <w:instrText>PAGEREF _Toc510971098 \h</w:instrText>
+            </w:r>
+            <w:r>
+              <w:rPr>
+                <w:webHidden/>
+              </w:rPr>
+            </w:r>
+            <w:r>
+              <w:rPr>
+                <w:webHidden/>
+              </w:rPr>
+              <w:fldChar w:fldCharType="separate"/>
+            </w:r>
+            <w:r>
+              <w:rPr>
+                <w:rStyle w:val="IndexLink"/>
                 <w:rFonts w:cstheme="minorHAnsi"/>
-                <w:noProof/>
-                <w:webHidden/>
               </w:rPr>
               <w:tab/>
-            </w:r>
-            <w:r>
-              <w:rPr>
-                <w:rFonts w:cstheme="minorHAnsi"/>
-                <w:noProof/>
-                <w:webHidden/>
-              </w:rPr>
-              <w:fldChar w:fldCharType="begin"/>
-            </w:r>
-            <w:r>
-              <w:rPr>
-                <w:rFonts w:cstheme="minorHAnsi"/>
-                <w:noProof/>
-                <w:webHidden/>
-              </w:rPr>
-              <w:instrText xml:space="preserve"> PAGEREF _Toc510971098 \h </w:instrText>
-            </w:r>
-            <w:r>
-              <w:rPr>
-                <w:rFonts w:cstheme="minorHAnsi"/>
-                <w:noProof/>
-                <w:webHidden/>
-              </w:rPr>
-            </w:r>
-            <w:r>
-              <w:rPr>
-                <w:rFonts w:cstheme="minorHAnsi"/>
-                <w:noProof/>
-                <w:webHidden/>
-              </w:rPr>
-              <w:fldChar w:fldCharType="separate"/>
-            </w:r>
-            <w:r>
-              <w:rPr>
-                <w:rFonts w:cstheme="minorHAnsi"/>
-                <w:noProof/>
-                <w:webHidden/>
-              </w:rPr>
               <w:t>2</w:t>
             </w:r>
             <w:r>
               <w:rPr>
-                <w:rFonts w:cstheme="minorHAnsi"/>
-                <w:noProof/>
                 <w:webHidden/>
               </w:rPr>
               <w:fldChar w:fldCharType="end"/>
@@ -1117,11 +834,6 @@
             </w:rPr>
           </w:pPr>
           <w:r>
-            <w:rPr>
-              <w:rFonts w:cstheme="minorHAnsi"/>
-              <w:b/>
-              <w:bCs/>
-            </w:rPr>
             <w:fldChar w:fldCharType="end"/>
           </w:r>
         </w:p>
@@ -1133,6 +845,9 @@
           <w:rFonts w:cstheme="minorHAnsi"/>
         </w:rPr>
       </w:pPr>
+      <w:r>
+        <w:br w:type="page"/>
+      </w:r>
     </w:p>
     <w:p>
       <w:pPr>
@@ -1140,12 +855,6 @@
           <w:rFonts w:cstheme="minorHAnsi"/>
         </w:rPr>
       </w:pPr>
-      <w:r>
-        <w:rPr>
-          <w:rFonts w:cstheme="minorHAnsi"/>
-        </w:rPr>
-        <w:br w:type="page"/>
-      </w:r>
       <w:r>
         <w:rPr>
           <w:rFonts w:cstheme="minorHAnsi"/>
@@ -1166,26 +875,35 @@
         <w:pStyle w:val="berschrift1"/>
         <w:numPr>
           <w:ilvl w:val="0"/>
-          <w:numId w:val="3"/>
+          <w:numId w:val="1"/>
         </w:numPr>
         <w:rPr>
           <w:rFonts w:asciiTheme="minorHAnsi" w:hAnsiTheme="minorHAnsi" w:cstheme="minorHAnsi"/>
-          <w:color w:val="auto"/>
+          <w:color w:val="00000A"/>
           <w:sz w:val="24"/>
           <w:szCs w:val="24"/>
         </w:rPr>
       </w:pPr>
       <w:bookmarkStart w:id="0" w:name="_Toc510971094"/>
+      <w:bookmarkEnd w:id="0"/>
       <w:r>
         <w:rPr>
           <w:rFonts w:asciiTheme="minorHAnsi" w:hAnsiTheme="minorHAnsi" w:cstheme="minorHAnsi"/>
-          <w:color w:val="auto"/>
+          <w:color w:val="00000A"/>
           <w:sz w:val="24"/>
           <w:szCs w:val="24"/>
         </w:rPr>
-        <w:t>L'introduction au problème posé</w:t>
-      </w:r>
-      <w:bookmarkEnd w:id="0"/>
+        <w:t>L'introduction</w:t>
+      </w:r>
+      <w:r>
+        <w:rPr>
+          <w:rFonts w:asciiTheme="minorHAnsi" w:hAnsiTheme="minorHAnsi" w:cstheme="minorHAnsi"/>
+          <w:color w:val="00000A"/>
+          <w:sz w:val="24"/>
+          <w:szCs w:val="24"/>
+        </w:rPr>
+        <w:t xml:space="preserve"> au problème posé</w:t>
+      </w:r>
     </w:p>
     <w:p>
       <w:r>
@@ -1197,7 +915,7 @@
         <w:pStyle w:val="Listenabsatz"/>
         <w:numPr>
           <w:ilvl w:val="0"/>
-          <w:numId w:val="4"/>
+          <w:numId w:val="2"/>
         </w:numPr>
       </w:pPr>
       <w:r>
@@ -1209,20 +927,14 @@
         <w:pStyle w:val="Listenabsatz"/>
         <w:numPr>
           <w:ilvl w:val="1"/>
-          <w:numId w:val="4"/>
+          <w:numId w:val="2"/>
         </w:numPr>
       </w:pPr>
       <w:r>
-        <w:t xml:space="preserve">Le requérant joint les pièces </w:t>
-      </w:r>
-      <w:r>
-        <w:t>demandées (</w:t>
-      </w:r>
-      <w:r>
-        <w:t>à savoir le formulaire de demande de passeport, une copie de l’acte de naissance, photos biométrique, copie du précèdent passeport, copie de la carte de séjour, justificatif de profession)</w:t>
-      </w:r>
-      <w:r>
-        <w:t xml:space="preserve"> et s’acquitte des frais demandés.</w:t>
+        <w:t>Le requérant joint les pièces demandées (à savoir le formulaire de demande de passeport, un</w:t>
+      </w:r>
+      <w:r>
+        <w:t>e copie de l’acte de naissance, photos biométrique, copie du précèdent passeport, copie de la carte de séjour, justificatif de profession) et s’acquitte des frais demandés.</w:t>
       </w:r>
     </w:p>
     <w:p>
@@ -1230,7 +942,7 @@
         <w:pStyle w:val="Listenabsatz"/>
         <w:numPr>
           <w:ilvl w:val="1"/>
-          <w:numId w:val="4"/>
+          <w:numId w:val="2"/>
         </w:numPr>
       </w:pPr>
       <w:r>
@@ -1250,7 +962,10 @@
       </w:r>
       <w:proofErr w:type="spellEnd"/>
       <w:r>
-        <w:t xml:space="preserve"> de l’ambassade un récépissé sur lequel est marqué un numéro. Ceci lui permettra de retirer son passeport le moment venu</w:t>
+        <w:t xml:space="preserve"> de</w:t>
+      </w:r>
+      <w:r>
+        <w:t xml:space="preserve"> l’ambassade un récépissé sur lequel est marqué un numéro. Ceci lui permettra de retirer son passeport le moment venu</w:t>
       </w:r>
     </w:p>
     <w:p>
@@ -1258,7 +973,7 @@
         <w:pStyle w:val="Listenabsatz"/>
         <w:numPr>
           <w:ilvl w:val="1"/>
-          <w:numId w:val="4"/>
+          <w:numId w:val="2"/>
         </w:numPr>
       </w:pPr>
       <w:r>
@@ -1270,7 +985,7 @@
         <w:pStyle w:val="Listenabsatz"/>
         <w:numPr>
           <w:ilvl w:val="0"/>
-          <w:numId w:val="4"/>
+          <w:numId w:val="2"/>
         </w:numPr>
       </w:pPr>
       <w:r>
@@ -1282,11 +997,14 @@
         <w:pStyle w:val="Listenabsatz"/>
         <w:numPr>
           <w:ilvl w:val="1"/>
-          <w:numId w:val="4"/>
+          <w:numId w:val="2"/>
         </w:numPr>
       </w:pPr>
       <w:r>
-        <w:t>Le requérant munit de son récépissé vient à l’ambassade pour récupérer son passeport</w:t>
+        <w:t>Le requérant munit de son récépissé vient à l</w:t>
+      </w:r>
+      <w:r>
+        <w:t>’ambassade pour récupérer son passeport</w:t>
       </w:r>
     </w:p>
     <w:p>
@@ -1304,8 +1022,6 @@
       <w:r>
         <w:t> :</w:t>
       </w:r>
-      <w:bookmarkStart w:id="1" w:name="_GoBack"/>
-      <w:bookmarkEnd w:id="1"/>
     </w:p>
     <w:p>
       <w:pPr>
@@ -1313,16 +1029,21 @@
         <w:ind w:left="0"/>
       </w:pPr>
       <w:r>
-        <w:t xml:space="preserve">Lorsque le requérant quitte son lieu de résidence (lieu qui n’est pas toujours dans la même ville de l’ambassade) pour se rendre à l’ambassade muni de son passeport et ceci après que les 3 mois </w:t>
-      </w:r>
-      <w:r>
-        <w:t>se</w:t>
-      </w:r>
-      <w:r>
-        <w:t xml:space="preserve"> soient écoulés, la réponse qu’il obtient est très souvent qu’il ne peut pas encore retirer son passeport car la procédure n’est pas terminée. Que faut-il faire ? Revenir un autre jour ? Qui prend en charge les frais de déplacement ? Dormir dans la ville ? Qui prend en charge les frais d’hébergement ?</w:t>
-      </w:r>
-      <w:r>
-        <w:t xml:space="preserve"> Qu’est ce qui garanti le fait que le passeport sera prêt la prochaine fois que le requérant viendra ? </w:t>
+        <w:t xml:space="preserve">Lorsque le requérant quitte son lieu de résidence (lieu qui n’est pas toujours dans la même ville de l’ambassade) pour se rendre à l’ambassade muni de son passeport et ceci après que les 3 mois se soient </w:t>
+      </w:r>
+      <w:r>
+        <w:t>écoulés, la réponse qu’il obtient est très souvent qu’il ne peut pas encore retirer son passeport car la procédure n’est pas terminée. Que faut-il faire ? Revenir un autre jour ? Qui prend en charge les frais de déplacement ? Dormir dans la ville ? Qui pre</w:t>
+      </w:r>
+      <w:r>
+        <w:t xml:space="preserve">nd en charge les frais d’hébergement ? Qu’est ce qui </w:t>
+      </w:r>
+      <w:proofErr w:type="spellStart"/>
+      <w:r>
+        <w:t>garanti</w:t>
+      </w:r>
+      <w:proofErr w:type="spellEnd"/>
+      <w:r>
+        <w:t xml:space="preserve"> le fait que le passeport sera prêt la prochaine fois que le requérant viendra ? </w:t>
       </w:r>
     </w:p>
     <w:p>
@@ -1352,7 +1073,10 @@
         <w:ind w:left="0"/>
       </w:pPr>
       <w:r>
-        <w:t xml:space="preserve">Lorsque les 3 mois se sont écoulés, alors le requérant avant même de prendre la route pour l’ambassade devra appeler à l’ambassade pour savoir si le passeport est déjà prêt. Actuellement 1 fois sur 10 les appels sont </w:t>
+        <w:t xml:space="preserve">Lorsque les 3 mois se sont écoulés, alors le requérant avant même de prendre </w:t>
+      </w:r>
+      <w:r>
+        <w:t xml:space="preserve">la route pour l’ambassade devra appeler à l’ambassade pour savoir si le passeport est déjà prêt. Actuellement 1 fois sur 10 les appels sont </w:t>
       </w:r>
       <w:proofErr w:type="spellStart"/>
       <w:r>
@@ -1384,119 +1108,847 @@
         <w:t>optimale</w:t>
       </w:r>
       <w:r>
-        <w:t xml:space="preserve"> qui permettra à chaque personne de pouvoir s’informer sur le fait qu’il puisse déjà retirer son passeport ou alors même de s’informer sur l’état actuel de la procédure de renouvellement de son passeport.</w:t>
-      </w:r>
+        <w:t xml:space="preserve"> qui permettra à chaque personne de pouvoir s’i</w:t>
+      </w:r>
+      <w:r>
+        <w:t>nformer sur le fait qu’il puisse déjà retirer son passeport ou alors même de s’informer sur l’état actuel de la procédure de renouvellement de son passeport.</w:t>
+      </w:r>
+    </w:p>
+    <w:p>
+      <w:pPr>
+        <w:pStyle w:val="Listenabsatz"/>
+        <w:ind w:left="0"/>
+      </w:pPr>
+    </w:p>
+    <w:p>
+      <w:pPr>
+        <w:pStyle w:val="Listenabsatz"/>
+        <w:ind w:left="0"/>
+      </w:pPr>
+    </w:p>
+    <w:p>
+      <w:pPr>
+        <w:pStyle w:val="Listenabsatz"/>
+        <w:ind w:left="0"/>
+      </w:pPr>
+    </w:p>
+    <w:p>
+      <w:pPr>
+        <w:pStyle w:val="Listenabsatz"/>
+        <w:ind w:left="0"/>
+      </w:pPr>
+    </w:p>
+    <w:p>
+      <w:pPr>
+        <w:pStyle w:val="Listenabsatz"/>
+        <w:ind w:left="0"/>
+      </w:pPr>
+    </w:p>
+    <w:p>
+      <w:pPr>
+        <w:pStyle w:val="Listenabsatz"/>
+        <w:ind w:left="0"/>
+      </w:pPr>
+    </w:p>
+    <w:p>
+      <w:pPr>
+        <w:pStyle w:val="Listenabsatz"/>
+        <w:ind w:left="0"/>
+      </w:pPr>
+    </w:p>
+    <w:p>
+      <w:pPr>
+        <w:pStyle w:val="Listenabsatz"/>
+        <w:ind w:left="0"/>
+      </w:pPr>
+    </w:p>
+    <w:p>
+      <w:pPr>
+        <w:pStyle w:val="Listenabsatz"/>
+        <w:ind w:left="0"/>
+      </w:pPr>
+    </w:p>
+    <w:p>
+      <w:pPr>
+        <w:pStyle w:val="Listenabsatz"/>
+        <w:ind w:left="0"/>
+      </w:pPr>
     </w:p>
     <w:p>
       <w:pPr>
         <w:pStyle w:val="berschrift1"/>
         <w:numPr>
           <w:ilvl w:val="0"/>
-          <w:numId w:val="3"/>
+          <w:numId w:val="1"/>
         </w:numPr>
         <w:rPr>
           <w:rFonts w:asciiTheme="minorHAnsi" w:hAnsiTheme="minorHAnsi" w:cstheme="minorHAnsi"/>
-          <w:color w:val="auto"/>
+          <w:color w:val="00000A"/>
           <w:sz w:val="24"/>
           <w:szCs w:val="24"/>
         </w:rPr>
       </w:pPr>
-      <w:bookmarkStart w:id="2" w:name="_Toc510971095"/>
-      <w:r>
+      <w:bookmarkStart w:id="1" w:name="_Toc510971095"/>
+      <w:bookmarkEnd w:id="1"/>
+      <w:r>
+        <w:rPr>
+          <w:rFonts w:asciiTheme="minorHAnsi" w:hAnsiTheme="minorHAnsi" w:cstheme="minorHAnsi"/>
+          <w:color w:val="00000A"/>
+          <w:sz w:val="24"/>
+          <w:szCs w:val="24"/>
+        </w:rPr>
+        <w:lastRenderedPageBreak/>
+        <w:t>L'expression fonctionnelle du besoin</w:t>
+      </w:r>
+    </w:p>
+    <w:p>
+      <w:pPr>
+        <w:pStyle w:val="berschrift1"/>
+        <w:ind w:left="720"/>
         <w:rPr>
           <w:rFonts w:asciiTheme="minorHAnsi" w:hAnsiTheme="minorHAnsi" w:cstheme="minorHAnsi"/>
           <w:color w:val="auto"/>
+          <w:sz w:val="22"/>
+          <w:szCs w:val="22"/>
+        </w:rPr>
+      </w:pPr>
+      <w:r>
+        <w:rPr>
+          <w:rFonts w:asciiTheme="minorHAnsi" w:hAnsiTheme="minorHAnsi" w:cstheme="minorHAnsi"/>
+          <w:color w:val="auto"/>
+          <w:sz w:val="22"/>
+          <w:szCs w:val="22"/>
+        </w:rPr>
+        <w:t>L’application doit pouvoir :</w:t>
+      </w:r>
+    </w:p>
+    <w:p>
+      <w:pPr>
+        <w:pStyle w:val="Listenabsatz"/>
+        <w:numPr>
+          <w:ilvl w:val="1"/>
+          <w:numId w:val="6"/>
+        </w:numPr>
+      </w:pPr>
+      <w:r>
+        <w:t xml:space="preserve">Enregistrer une liste de numéro de </w:t>
+      </w:r>
+      <w:r>
+        <w:t>récépissé</w:t>
+      </w:r>
+    </w:p>
+    <w:p>
+      <w:pPr>
+        <w:pStyle w:val="Listenabsatz"/>
+        <w:numPr>
+          <w:ilvl w:val="1"/>
+          <w:numId w:val="6"/>
+        </w:numPr>
+      </w:pPr>
+      <w:r>
+        <w:t>Supprimer un numéro de récépissé</w:t>
+      </w:r>
+    </w:p>
+    <w:p>
+      <w:pPr>
+        <w:pStyle w:val="Listenabsatz"/>
+        <w:numPr>
+          <w:ilvl w:val="1"/>
+          <w:numId w:val="6"/>
+        </w:numPr>
+      </w:pPr>
+      <w:r>
+        <w:t>Modifier une liste de récépissé</w:t>
+      </w:r>
+    </w:p>
+    <w:p>
+      <w:pPr>
+        <w:pStyle w:val="Listenabsatz"/>
+        <w:numPr>
+          <w:ilvl w:val="1"/>
+          <w:numId w:val="6"/>
+        </w:numPr>
+      </w:pPr>
+      <w:r>
+        <w:t>Changer le statut d’une liste de récépissé</w:t>
+      </w:r>
+    </w:p>
+    <w:p>
+      <w:pPr>
+        <w:pStyle w:val="Listenabsatz"/>
+        <w:numPr>
+          <w:ilvl w:val="1"/>
+          <w:numId w:val="6"/>
+        </w:numPr>
+      </w:pPr>
+      <w:r>
+        <w:t>Envoyer des messages au requérant</w:t>
+      </w:r>
+    </w:p>
+    <w:p>
+      <w:pPr>
+        <w:pStyle w:val="Listenabsatz"/>
+        <w:numPr>
+          <w:ilvl w:val="1"/>
+          <w:numId w:val="6"/>
+        </w:numPr>
+      </w:pPr>
+      <w:r>
+        <w:t>Envoyer un message aux administrateurs (ex. un numéro a déjà mis plus de xx mois dans un statut)</w:t>
+      </w:r>
+      <w:bookmarkStart w:id="2" w:name="_GoBack"/>
+      <w:bookmarkEnd w:id="2"/>
+    </w:p>
+    <w:p>
+      <w:pPr>
+        <w:pStyle w:val="Listenabsatz"/>
+        <w:numPr>
+          <w:ilvl w:val="1"/>
+          <w:numId w:val="6"/>
+        </w:numPr>
+      </w:pPr>
+      <w:r>
+        <w:t>Présenter la liste actuelle des récépissés et son statut</w:t>
+      </w:r>
+    </w:p>
+    <w:p>
+      <w:pPr>
+        <w:pStyle w:val="Listenabsatz"/>
+        <w:numPr>
+          <w:ilvl w:val="1"/>
+          <w:numId w:val="6"/>
+        </w:numPr>
+      </w:pPr>
+      <w:r>
+        <w:t>Afficher le statut d’un passeport à un requérant À l’aide de son numéro de son récépissé</w:t>
+      </w:r>
+    </w:p>
+    <w:p>
+      <w:pPr>
+        <w:pStyle w:val="Listenabsatz"/>
+        <w:ind w:left="1440"/>
+      </w:pPr>
+      <w:r>
+        <w:t>NB : Récépissé = quelques données liées au requérant.</w:t>
+      </w:r>
+    </w:p>
+    <w:p>
+      <w:r>
+        <w:t>Besoins non fonctionnels</w:t>
+      </w:r>
+    </w:p>
+    <w:p>
+      <w:pPr>
+        <w:pStyle w:val="Listenabsatz"/>
+        <w:numPr>
+          <w:ilvl w:val="1"/>
+          <w:numId w:val="6"/>
+        </w:numPr>
+      </w:pPr>
+      <w:r>
+        <w:t>Distinguer les niveaux d’Accès</w:t>
+      </w:r>
+    </w:p>
+    <w:p>
+      <w:pPr>
+        <w:pStyle w:val="berschrift1"/>
+        <w:rPr>
+          <w:rFonts w:asciiTheme="minorHAnsi" w:hAnsiTheme="minorHAnsi" w:cstheme="minorHAnsi"/>
+          <w:color w:val="00000A"/>
           <w:sz w:val="24"/>
           <w:szCs w:val="24"/>
         </w:rPr>
-        <w:t>L'expression fonctionnelle du besoin</w:t>
-      </w:r>
-      <w:bookmarkEnd w:id="2"/>
+      </w:pPr>
     </w:p>
     <w:p>
       <w:pPr>
         <w:pStyle w:val="berschrift1"/>
         <w:numPr>
           <w:ilvl w:val="0"/>
-          <w:numId w:val="3"/>
+          <w:numId w:val="1"/>
         </w:numPr>
+      </w:pPr>
+      <w:bookmarkStart w:id="3" w:name="_Toc510971096"/>
+      <w:bookmarkEnd w:id="3"/>
+      <w:r>
         <w:rPr>
           <w:rFonts w:asciiTheme="minorHAnsi" w:hAnsiTheme="minorHAnsi" w:cstheme="minorHAnsi"/>
-          <w:color w:val="auto"/>
-          <w:sz w:val="24"/>
-          <w:szCs w:val="24"/>
-        </w:rPr>
-      </w:pPr>
-      <w:bookmarkStart w:id="3" w:name="_Toc510971096"/>
-      <w:r>
-        <w:rPr>
-          <w:rFonts w:asciiTheme="minorHAnsi" w:hAnsiTheme="minorHAnsi" w:cstheme="minorHAnsi"/>
-          <w:color w:val="auto"/>
+          <w:color w:val="00000A"/>
           <w:sz w:val="24"/>
           <w:szCs w:val="24"/>
         </w:rPr>
         <w:t>Les solutions qui existent déjà</w:t>
       </w:r>
-      <w:bookmarkEnd w:id="3"/>
+    </w:p>
+    <w:p>
+      <w:pPr>
+        <w:pStyle w:val="Textkrper"/>
+        <w:numPr>
+          <w:ilvl w:val="0"/>
+          <w:numId w:val="5"/>
+        </w:numPr>
+      </w:pPr>
+      <w:r>
+        <w:t>Ambassade du Cameroun en Be</w:t>
+      </w:r>
+      <w:r>
+        <w:t>lgique</w:t>
+      </w:r>
+    </w:p>
+    <w:p>
+      <w:pPr>
+        <w:pStyle w:val="Textkrper"/>
+      </w:pPr>
+      <w:hyperlink r:id="rId9">
+        <w:r>
+          <w:rPr>
+            <w:rStyle w:val="InternetLink"/>
+            <w:webHidden/>
+          </w:rPr>
+          <w:t>http://www.cameroon.be/en/services/passports-application-status</w:t>
+        </w:r>
+      </w:hyperlink>
+    </w:p>
+    <w:p>
+      <w:pPr>
+        <w:pStyle w:val="Textkrper"/>
+      </w:pPr>
+      <w:r>
+        <w:rPr>
+          <w:noProof/>
+        </w:rPr>
+        <w:drawing>
+          <wp:anchor distT="0" distB="0" distL="0" distR="0" simplePos="0" relativeHeight="7" behindDoc="0" locked="0" layoutInCell="1" allowOverlap="1">
+            <wp:simplePos x="0" y="0"/>
+            <wp:positionH relativeFrom="column">
+              <wp:posOffset>0</wp:posOffset>
+            </wp:positionH>
+            <wp:positionV relativeFrom="paragraph">
+              <wp:posOffset>360045</wp:posOffset>
+            </wp:positionV>
+            <wp:extent cx="5760720" cy="2571115"/>
+            <wp:effectExtent l="0" t="0" r="0" b="0"/>
+            <wp:wrapSquare wrapText="largest"/>
+            <wp:docPr id="5" name="Image1"/>
+            <wp:cNvGraphicFramePr>
+              <a:graphicFrameLocks xmlns:a="http://schemas.openxmlformats.org/drawingml/2006/main" noChangeAspect="1"/>
+            </wp:cNvGraphicFramePr>
+            <a:graphic xmlns:a="http://schemas.openxmlformats.org/drawingml/2006/main">
+              <a:graphicData uri="http://schemas.openxmlformats.org/drawingml/2006/picture">
+                <pic:pic xmlns:pic="http://schemas.openxmlformats.org/drawingml/2006/picture">
+                  <pic:nvPicPr>
+                    <pic:cNvPr id="5" name="Image1"/>
+                    <pic:cNvPicPr>
+                      <a:picLocks noChangeAspect="1" noChangeArrowheads="1"/>
+                    </pic:cNvPicPr>
+                  </pic:nvPicPr>
+                  <pic:blipFill>
+                    <a:blip r:embed="rId10"/>
+                    <a:stretch>
+                      <a:fillRect/>
+                    </a:stretch>
+                  </pic:blipFill>
+                  <pic:spPr bwMode="auto">
+                    <a:xfrm>
+                      <a:off x="0" y="0"/>
+                      <a:ext cx="5760720" cy="2571115"/>
+                    </a:xfrm>
+                    <a:prstGeom prst="rect">
+                      <a:avLst/>
+                    </a:prstGeom>
+                  </pic:spPr>
+                </pic:pic>
+              </a:graphicData>
+            </a:graphic>
+          </wp:anchor>
+        </w:drawing>
+      </w:r>
+    </w:p>
+    <w:p>
+      <w:pPr>
+        <w:pStyle w:val="Textkrper"/>
+        <w:numPr>
+          <w:ilvl w:val="0"/>
+          <w:numId w:val="5"/>
+        </w:numPr>
+      </w:pPr>
+      <w:r>
+        <w:t xml:space="preserve">Ministère des affaires </w:t>
+      </w:r>
+      <w:proofErr w:type="spellStart"/>
+      <w:r>
+        <w:t>externierures</w:t>
+      </w:r>
+      <w:proofErr w:type="spellEnd"/>
+      <w:r>
+        <w:t>, gouvernement de l’inde</w:t>
+      </w:r>
+    </w:p>
+    <w:p>
+      <w:pPr>
+        <w:pStyle w:val="Textkrper"/>
+      </w:pPr>
+      <w:hyperlink r:id="rId11">
+        <w:r>
+          <w:rPr>
+            <w:noProof/>
+          </w:rPr>
+          <w:drawing>
+            <wp:anchor distT="0" distB="0" distL="0" distR="0" simplePos="0" relativeHeight="8" behindDoc="0" locked="0" layoutInCell="1" allowOverlap="1">
+              <wp:simplePos x="0" y="0"/>
+              <wp:positionH relativeFrom="column">
+                <wp:posOffset>0</wp:posOffset>
+              </wp:positionH>
+              <wp:positionV relativeFrom="paragraph">
+                <wp:posOffset>434340</wp:posOffset>
+              </wp:positionV>
+              <wp:extent cx="5760720" cy="2548890"/>
+              <wp:effectExtent l="0" t="0" r="0" b="0"/>
+              <wp:wrapSquare wrapText="largest"/>
+              <wp:docPr id="6" name="Image2"/>
+              <wp:cNvGraphicFramePr>
+                <a:graphicFrameLocks xmlns:a="http://schemas.openxmlformats.org/drawingml/2006/main" noChangeAspect="1"/>
+              </wp:cNvGraphicFramePr>
+              <a:graphic xmlns:a="http://schemas.openxmlformats.org/drawingml/2006/main">
+                <a:graphicData uri="http://schemas.openxmlformats.org/drawingml/2006/picture">
+                  <pic:pic xmlns:pic="http://schemas.openxmlformats.org/drawingml/2006/picture">
+                    <pic:nvPicPr>
+                      <pic:cNvPr id="6" name="Image2"/>
+                      <pic:cNvPicPr>
+                        <a:picLocks noChangeAspect="1" noChangeArrowheads="1"/>
+                      </pic:cNvPicPr>
+                    </pic:nvPicPr>
+                    <pic:blipFill>
+                      <a:blip r:embed="rId12"/>
+                      <a:stretch>
+                        <a:fillRect/>
+                      </a:stretch>
+                    </pic:blipFill>
+                    <pic:spPr bwMode="auto">
+                      <a:xfrm>
+                        <a:off x="0" y="0"/>
+                        <a:ext cx="5760720" cy="2548890"/>
+                      </a:xfrm>
+                      <a:prstGeom prst="rect">
+                        <a:avLst/>
+                      </a:prstGeom>
+                    </pic:spPr>
+                  </pic:pic>
+                </a:graphicData>
+              </a:graphic>
+            </wp:anchor>
+          </w:drawing>
+        </w:r>
+      </w:hyperlink>
+      <w:r>
+        <w:rPr>
+          <w:rStyle w:val="InternetLink"/>
+        </w:rPr>
+        <w:t>http://passportindia.gov.in/AppOnlineProject/statusTracker/trackStatusInpNew</w:t>
+      </w:r>
+    </w:p>
+    <w:p>
+      <w:pPr>
+        <w:pStyle w:val="Textkrper"/>
+      </w:pPr>
+    </w:p>
+    <w:p>
+      <w:pPr>
+        <w:pStyle w:val="Textkrper"/>
+      </w:pPr>
+      <w:r>
+        <w:rPr>
+          <w:noProof/>
+        </w:rPr>
+        <w:drawing>
+          <wp:anchor distT="0" distB="0" distL="0" distR="0" simplePos="0" relativeHeight="12" behindDoc="0" locked="0" layoutInCell="1" allowOverlap="1">
+            <wp:simplePos x="0" y="0"/>
+            <wp:positionH relativeFrom="column">
+              <wp:posOffset>93980</wp:posOffset>
+            </wp:positionH>
+            <wp:positionV relativeFrom="paragraph">
+              <wp:posOffset>-90805</wp:posOffset>
+            </wp:positionV>
+            <wp:extent cx="5515610" cy="1609090"/>
+            <wp:effectExtent l="0" t="0" r="0" b="0"/>
+            <wp:wrapSquare wrapText="largest"/>
+            <wp:docPr id="7" name="Image6"/>
+            <wp:cNvGraphicFramePr>
+              <a:graphicFrameLocks xmlns:a="http://schemas.openxmlformats.org/drawingml/2006/main" noChangeAspect="1"/>
+            </wp:cNvGraphicFramePr>
+            <a:graphic xmlns:a="http://schemas.openxmlformats.org/drawingml/2006/main">
+              <a:graphicData uri="http://schemas.openxmlformats.org/drawingml/2006/picture">
+                <pic:pic xmlns:pic="http://schemas.openxmlformats.org/drawingml/2006/picture">
+                  <pic:nvPicPr>
+                    <pic:cNvPr id="7" name="Image6"/>
+                    <pic:cNvPicPr>
+                      <a:picLocks noChangeAspect="1" noChangeArrowheads="1"/>
+                    </pic:cNvPicPr>
+                  </pic:nvPicPr>
+                  <pic:blipFill>
+                    <a:blip r:embed="rId13"/>
+                    <a:srcRect l="23961" t="27090" r="21803" b="42956"/>
+                    <a:stretch>
+                      <a:fillRect/>
+                    </a:stretch>
+                  </pic:blipFill>
+                  <pic:spPr bwMode="auto">
+                    <a:xfrm>
+                      <a:off x="0" y="0"/>
+                      <a:ext cx="5515610" cy="1609090"/>
+                    </a:xfrm>
+                    <a:prstGeom prst="rect">
+                      <a:avLst/>
+                    </a:prstGeom>
+                  </pic:spPr>
+                </pic:pic>
+              </a:graphicData>
+            </a:graphic>
+          </wp:anchor>
+        </w:drawing>
+      </w:r>
+    </w:p>
+    <w:p>
+      <w:pPr>
+        <w:pStyle w:val="Textkrper"/>
+      </w:pPr>
+    </w:p>
+    <w:p>
+      <w:pPr>
+        <w:pStyle w:val="Textkrper"/>
+        <w:numPr>
+          <w:ilvl w:val="0"/>
+          <w:numId w:val="5"/>
+        </w:numPr>
+      </w:pPr>
+      <w:r>
+        <w:t>Ambassade d’Irlande en Belgique</w:t>
+      </w:r>
+    </w:p>
+    <w:p>
+      <w:pPr>
+        <w:pStyle w:val="Textkrper"/>
+      </w:pPr>
+      <w:hyperlink r:id="rId14">
+        <w:r>
+          <w:rPr>
+            <w:rStyle w:val="InternetLink"/>
+            <w:webHidden/>
+          </w:rPr>
+          <w:t>https://passporttracking.dfa.ie/</w:t>
+        </w:r>
+      </w:hyperlink>
+    </w:p>
+    <w:p>
+      <w:pPr>
+        <w:pStyle w:val="Textkrper"/>
+      </w:pPr>
+    </w:p>
+    <w:p>
+      <w:pPr>
+        <w:pStyle w:val="Textkrper"/>
+      </w:pPr>
+      <w:hyperlink r:id="rId15">
+        <w:r>
+          <w:rPr>
+            <w:noProof/>
+            <w:webHidden/>
+          </w:rPr>
+          <w:drawing>
+            <wp:anchor distT="0" distB="0" distL="0" distR="0" simplePos="0" relativeHeight="9" behindDoc="0" locked="0" layoutInCell="1" allowOverlap="1">
+              <wp:simplePos x="0" y="0"/>
+              <wp:positionH relativeFrom="column">
+                <wp:align>center</wp:align>
+              </wp:positionH>
+              <wp:positionV relativeFrom="paragraph">
+                <wp:posOffset>635</wp:posOffset>
+              </wp:positionV>
+              <wp:extent cx="5760720" cy="2398395"/>
+              <wp:effectExtent l="0" t="0" r="0" b="0"/>
+              <wp:wrapSquare wrapText="largest"/>
+              <wp:docPr id="8" name="Image3"/>
+              <wp:cNvGraphicFramePr>
+                <a:graphicFrameLocks xmlns:a="http://schemas.openxmlformats.org/drawingml/2006/main" noChangeAspect="1"/>
+              </wp:cNvGraphicFramePr>
+              <a:graphic xmlns:a="http://schemas.openxmlformats.org/drawingml/2006/main">
+                <a:graphicData uri="http://schemas.openxmlformats.org/drawingml/2006/picture">
+                  <pic:pic xmlns:pic="http://schemas.openxmlformats.org/drawingml/2006/picture">
+                    <pic:nvPicPr>
+                      <pic:cNvPr id="8" name="Image3"/>
+                      <pic:cNvPicPr>
+                        <a:picLocks noChangeAspect="1" noChangeArrowheads="1"/>
+                      </pic:cNvPicPr>
+                    </pic:nvPicPr>
+                    <pic:blipFill>
+                      <a:blip r:embed="rId16"/>
+                      <a:stretch>
+                        <a:fillRect/>
+                      </a:stretch>
+                    </pic:blipFill>
+                    <pic:spPr bwMode="auto">
+                      <a:xfrm>
+                        <a:off x="0" y="0"/>
+                        <a:ext cx="5760720" cy="2398395"/>
+                      </a:xfrm>
+                      <a:prstGeom prst="rect">
+                        <a:avLst/>
+                      </a:prstGeom>
+                    </pic:spPr>
+                  </pic:pic>
+                </a:graphicData>
+              </a:graphic>
+            </wp:anchor>
+          </w:drawing>
+        </w:r>
+      </w:hyperlink>
+    </w:p>
+    <w:p>
+      <w:pPr>
+        <w:pStyle w:val="Textkrper"/>
+        <w:numPr>
+          <w:ilvl w:val="0"/>
+          <w:numId w:val="5"/>
+        </w:numPr>
+      </w:pPr>
+      <w:proofErr w:type="gramStart"/>
+      <w:r>
+        <w:lastRenderedPageBreak/>
+        <w:t>USA:</w:t>
+      </w:r>
+      <w:proofErr w:type="gramEnd"/>
+      <w:r>
+        <w:t xml:space="preserve"> Bureau des affaires consulaires</w:t>
+      </w:r>
+    </w:p>
+    <w:p>
+      <w:pPr>
+        <w:pStyle w:val="Textkrper"/>
+      </w:pPr>
+      <w:hyperlink r:id="rId17">
+        <w:r>
+          <w:rPr>
+            <w:rStyle w:val="InternetLink"/>
+            <w:webHidden/>
+          </w:rPr>
+          <w:t>https://travel.state.gov/content/tra</w:t>
+        </w:r>
+        <w:r>
+          <w:rPr>
+            <w:rStyle w:val="InternetLink"/>
+            <w:webHidden/>
+          </w:rPr>
+          <w:t>vel/en/passports/after/status.html</w:t>
+        </w:r>
+      </w:hyperlink>
+    </w:p>
+    <w:p>
+      <w:pPr>
+        <w:pStyle w:val="Textkrper"/>
+      </w:pPr>
+      <w:r>
+        <w:rPr>
+          <w:noProof/>
+        </w:rPr>
+        <w:drawing>
+          <wp:anchor distT="0" distB="0" distL="0" distR="0" simplePos="0" relativeHeight="10" behindDoc="0" locked="0" layoutInCell="1" allowOverlap="1">
+            <wp:simplePos x="0" y="0"/>
+            <wp:positionH relativeFrom="column">
+              <wp:posOffset>-66675</wp:posOffset>
+            </wp:positionH>
+            <wp:positionV relativeFrom="paragraph">
+              <wp:posOffset>347980</wp:posOffset>
+            </wp:positionV>
+            <wp:extent cx="5760720" cy="3877310"/>
+            <wp:effectExtent l="0" t="0" r="0" b="0"/>
+            <wp:wrapSquare wrapText="largest"/>
+            <wp:docPr id="9" name="Image4"/>
+            <wp:cNvGraphicFramePr>
+              <a:graphicFrameLocks xmlns:a="http://schemas.openxmlformats.org/drawingml/2006/main" noChangeAspect="1"/>
+            </wp:cNvGraphicFramePr>
+            <a:graphic xmlns:a="http://schemas.openxmlformats.org/drawingml/2006/main">
+              <a:graphicData uri="http://schemas.openxmlformats.org/drawingml/2006/picture">
+                <pic:pic xmlns:pic="http://schemas.openxmlformats.org/drawingml/2006/picture">
+                  <pic:nvPicPr>
+                    <pic:cNvPr id="9" name="Image4"/>
+                    <pic:cNvPicPr>
+                      <a:picLocks noChangeAspect="1" noChangeArrowheads="1"/>
+                    </pic:cNvPicPr>
+                  </pic:nvPicPr>
+                  <pic:blipFill>
+                    <a:blip r:embed="rId18"/>
+                    <a:stretch>
+                      <a:fillRect/>
+                    </a:stretch>
+                  </pic:blipFill>
+                  <pic:spPr bwMode="auto">
+                    <a:xfrm>
+                      <a:off x="0" y="0"/>
+                      <a:ext cx="5760720" cy="3877310"/>
+                    </a:xfrm>
+                    <a:prstGeom prst="rect">
+                      <a:avLst/>
+                    </a:prstGeom>
+                  </pic:spPr>
+                </pic:pic>
+              </a:graphicData>
+            </a:graphic>
+          </wp:anchor>
+        </w:drawing>
+      </w:r>
+    </w:p>
+    <w:p>
+      <w:pPr>
+        <w:pStyle w:val="Textkrper"/>
+      </w:pPr>
+    </w:p>
+    <w:p>
+      <w:pPr>
+        <w:pStyle w:val="Textkrper"/>
+      </w:pPr>
+      <w:hyperlink r:id="rId19"/>
+    </w:p>
+    <w:p>
+      <w:pPr>
+        <w:pStyle w:val="Textkrper"/>
+      </w:pPr>
+      <w:hyperlink r:id="rId20">
+        <w:r>
+          <w:rPr>
+            <w:rStyle w:val="InternetLink"/>
+            <w:webHidden/>
+          </w:rPr>
+          <w:t>https://passportstatus.state.gov/Search</w:t>
+        </w:r>
+      </w:hyperlink>
+    </w:p>
+    <w:p>
+      <w:pPr>
+        <w:pStyle w:val="Textkrper"/>
+      </w:pPr>
+    </w:p>
+    <w:p>
+      <w:pPr>
+        <w:pStyle w:val="Textkrper"/>
+      </w:pPr>
+      <w:r>
+        <w:rPr>
+          <w:noProof/>
+        </w:rPr>
+        <w:lastRenderedPageBreak/>
+        <w:drawing>
+          <wp:anchor distT="0" distB="0" distL="0" distR="0" simplePos="0" relativeHeight="11" behindDoc="0" locked="0" layoutInCell="1" allowOverlap="1">
+            <wp:simplePos x="0" y="0"/>
+            <wp:positionH relativeFrom="column">
+              <wp:align>center</wp:align>
+            </wp:positionH>
+            <wp:positionV relativeFrom="paragraph">
+              <wp:posOffset>635</wp:posOffset>
+            </wp:positionV>
+            <wp:extent cx="5760720" cy="5323205"/>
+            <wp:effectExtent l="0" t="0" r="0" b="0"/>
+            <wp:wrapSquare wrapText="largest"/>
+            <wp:docPr id="10" name="Image5"/>
+            <wp:cNvGraphicFramePr>
+              <a:graphicFrameLocks xmlns:a="http://schemas.openxmlformats.org/drawingml/2006/main" noChangeAspect="1"/>
+            </wp:cNvGraphicFramePr>
+            <a:graphic xmlns:a="http://schemas.openxmlformats.org/drawingml/2006/main">
+              <a:graphicData uri="http://schemas.openxmlformats.org/drawingml/2006/picture">
+                <pic:pic xmlns:pic="http://schemas.openxmlformats.org/drawingml/2006/picture">
+                  <pic:nvPicPr>
+                    <pic:cNvPr id="10" name="Image5"/>
+                    <pic:cNvPicPr>
+                      <a:picLocks noChangeAspect="1" noChangeArrowheads="1"/>
+                    </pic:cNvPicPr>
+                  </pic:nvPicPr>
+                  <pic:blipFill>
+                    <a:blip r:embed="rId21"/>
+                    <a:stretch>
+                      <a:fillRect/>
+                    </a:stretch>
+                  </pic:blipFill>
+                  <pic:spPr bwMode="auto">
+                    <a:xfrm>
+                      <a:off x="0" y="0"/>
+                      <a:ext cx="5760720" cy="5323205"/>
+                    </a:xfrm>
+                    <a:prstGeom prst="rect">
+                      <a:avLst/>
+                    </a:prstGeom>
+                  </pic:spPr>
+                </pic:pic>
+              </a:graphicData>
+            </a:graphic>
+          </wp:anchor>
+        </w:drawing>
+      </w:r>
+    </w:p>
+    <w:p>
+      <w:pPr>
+        <w:pStyle w:val="Textkrper"/>
+      </w:pPr>
     </w:p>
     <w:p>
       <w:pPr>
         <w:pStyle w:val="berschrift1"/>
         <w:numPr>
           <w:ilvl w:val="0"/>
-          <w:numId w:val="3"/>
+          <w:numId w:val="1"/>
         </w:numPr>
         <w:rPr>
           <w:rFonts w:asciiTheme="minorHAnsi" w:hAnsiTheme="minorHAnsi" w:cstheme="minorHAnsi"/>
-          <w:color w:val="auto"/>
+          <w:color w:val="00000A"/>
           <w:sz w:val="24"/>
           <w:szCs w:val="24"/>
         </w:rPr>
       </w:pPr>
       <w:bookmarkStart w:id="4" w:name="_Toc510971097"/>
+      <w:bookmarkEnd w:id="4"/>
       <w:r>
         <w:rPr>
           <w:rFonts w:asciiTheme="minorHAnsi" w:hAnsiTheme="minorHAnsi" w:cstheme="minorHAnsi"/>
-          <w:color w:val="auto"/>
+          <w:color w:val="00000A"/>
           <w:sz w:val="24"/>
           <w:szCs w:val="24"/>
         </w:rPr>
         <w:t>Les solutions proposées pour répondre à ce besoin</w:t>
       </w:r>
-      <w:bookmarkEnd w:id="4"/>
     </w:p>
     <w:p>
       <w:pPr>
         <w:pStyle w:val="berschrift1"/>
         <w:numPr>
           <w:ilvl w:val="0"/>
-          <w:numId w:val="3"/>
+          <w:numId w:val="1"/>
         </w:numPr>
         <w:rPr>
           <w:rFonts w:asciiTheme="minorHAnsi" w:hAnsiTheme="minorHAnsi" w:cstheme="minorHAnsi"/>
-          <w:color w:val="auto"/>
+          <w:color w:val="00000A"/>
           <w:sz w:val="24"/>
           <w:szCs w:val="24"/>
         </w:rPr>
       </w:pPr>
       <w:bookmarkStart w:id="5" w:name="_Toc510971098"/>
+      <w:bookmarkEnd w:id="5"/>
       <w:r>
         <w:rPr>
           <w:rFonts w:asciiTheme="minorHAnsi" w:hAnsiTheme="minorHAnsi" w:cstheme="minorHAnsi"/>
-          <w:color w:val="auto"/>
+          <w:color w:val="00000A"/>
           <w:sz w:val="24"/>
           <w:szCs w:val="24"/>
         </w:rPr>
-        <w:t>Sources littéraires</w:t>
-      </w:r>
-      <w:bookmarkEnd w:id="5"/>
-    </w:p>
-    <w:p>
-      <w:pPr>
+        <w:t>Sourc</w:t>
+      </w:r>
+      <w:r>
         <w:rPr>
-          <w:rFonts w:cstheme="minorHAnsi"/>
+          <w:rFonts w:asciiTheme="minorHAnsi" w:hAnsiTheme="minorHAnsi" w:cstheme="minorHAnsi"/>
+          <w:color w:val="00000A"/>
+          <w:sz w:val="24"/>
+          <w:szCs w:val="24"/>
         </w:rPr>
-      </w:pPr>
+        <w:t>es littéraires</w:t>
+      </w:r>
+    </w:p>
+    <w:p>
       <w:r>
         <w:rPr>
           <w:rFonts w:cstheme="minorHAnsi"/>
@@ -1506,11 +1958,12 @@
     </w:p>
     <w:sectPr>
       <w:pgSz w:w="11906" w:h="16838"/>
-      <w:pgMar w:top="1417" w:right="1417" w:bottom="1134" w:left="1417" w:header="708" w:footer="708" w:gutter="0"/>
+      <w:pgMar w:top="1417" w:right="1417" w:bottom="1134" w:left="1417" w:header="0" w:footer="0" w:gutter="0"/>
       <w:pgNumType w:start="0"/>
-      <w:cols w:space="708"/>
+      <w:cols w:space="720"/>
+      <w:formProt w:val="0"/>
       <w:titlePg/>
-      <w:docGrid w:linePitch="360"/>
+      <w:docGrid w:linePitch="360" w:charSpace="-2049"/>
     </w:sectPr>
   </w:body>
 </w:document>
@@ -1519,10 +1972,330 @@
 <file path=word/numbering.xml><?xml version="1.0" encoding="utf-8"?>
 <w:numbering xmlns:wpc="http://schemas.microsoft.com/office/word/2010/wordprocessingCanvas" xmlns:cx="http://schemas.microsoft.com/office/drawing/2014/chartex" xmlns:cx1="http://schemas.microsoft.com/office/drawing/2015/9/8/chartex" xmlns:cx2="http://schemas.microsoft.com/office/drawing/2015/10/21/chartex" xmlns:cx3="http://schemas.microsoft.com/office/drawing/2016/5/9/chartex" xmlns:cx4="http://schemas.microsoft.com/office/drawing/2016/5/10/chartex" xmlns:cx5="http://schemas.microsoft.com/office/drawing/2016/5/11/chartex" xmlns:cx6="http://schemas.microsoft.com/office/drawing/2016/5/12/chartex" xmlns:cx7="http://schemas.microsoft.com/office/drawing/2016/5/13/chartex" xmlns:cx8="http://schemas.microsoft.com/office/drawing/2016/5/14/chartex" xmlns:mc="http://schemas.openxmlformats.org/markup-compatibility/2006" xmlns:aink="http://schemas.microsoft.com/office/drawing/2016/ink" xmlns:am3d="http://schemas.microsoft.com/office/drawing/2017/model3d" xmlns:o="urn:schemas-microsoft-com:office:office" xmlns:r="http://schemas.openxmlformats.org/officeDocument/2006/relationships" xmlns:m="http://schemas.openxmlformats.org/officeDocument/2006/math" xmlns:v="urn:schemas-microsoft-com:vml" xmlns:wp14="http://schemas.microsoft.com/office/word/2010/wordprocessingDrawing" xmlns:wp="http://schemas.openxmlformats.org/drawingml/2006/wordprocessingDrawing" xmlns:w10="urn:schemas-microsoft-com:office:word" xmlns:w="http://schemas.openxmlformats.org/wordprocessingml/2006/main" xmlns:w14="http://schemas.microsoft.com/office/word/2010/wordml" xmlns:w15="http://schemas.microsoft.com/office/word/2012/wordml" xmlns:w16cid="http://schemas.microsoft.com/office/word/2016/wordml/cid" xmlns:w16se="http://schemas.microsoft.com/office/word/2015/wordml/symex" xmlns:wpg="http://schemas.microsoft.com/office/word/2010/wordprocessingGroup" xmlns:wpi="http://schemas.microsoft.com/office/word/2010/wordprocessingInk" xmlns:wne="http://schemas.microsoft.com/office/word/2006/wordml" xmlns:wps="http://schemas.microsoft.com/office/word/2010/wordprocessingShape" mc:Ignorable="w14 w15 w16se w16cid wp14">
   <w:abstractNum w:abstractNumId="0" w15:restartNumberingAfterBreak="0">
-    <w:nsid w:val="09036AED"/>
+    <w:nsid w:val="06CD072D"/>
     <w:multiLevelType w:val="hybridMultilevel"/>
-    <w:tmpl w:val="BDE4865C"/>
-    <w:lvl w:ilvl="0" w:tplc="04070013">
+    <w:tmpl w:val="B012332E"/>
+    <w:lvl w:ilvl="0" w:tplc="841E10A4">
+      <w:numFmt w:val="bullet"/>
+      <w:lvlText w:val="-"/>
+      <w:lvlJc w:val="left"/>
+      <w:pPr>
+        <w:ind w:left="720" w:hanging="360"/>
+      </w:pPr>
+      <w:rPr>
+        <w:rFonts w:ascii="Calibri" w:eastAsiaTheme="minorHAnsi" w:hAnsi="Calibri" w:cs="Calibri" w:hint="default"/>
+      </w:rPr>
+    </w:lvl>
+    <w:lvl w:ilvl="1" w:tplc="04070003">
+      <w:start w:val="1"/>
+      <w:numFmt w:val="bullet"/>
+      <w:lvlText w:val="o"/>
+      <w:lvlJc w:val="left"/>
+      <w:pPr>
+        <w:ind w:left="1440" w:hanging="360"/>
+      </w:pPr>
+      <w:rPr>
+        <w:rFonts w:ascii="Courier New" w:hAnsi="Courier New" w:cs="Courier New" w:hint="default"/>
+      </w:rPr>
+    </w:lvl>
+    <w:lvl w:ilvl="2" w:tplc="04070005" w:tentative="1">
+      <w:start w:val="1"/>
+      <w:numFmt w:val="bullet"/>
+      <w:lvlText w:val=""/>
+      <w:lvlJc w:val="left"/>
+      <w:pPr>
+        <w:ind w:left="2160" w:hanging="360"/>
+      </w:pPr>
+      <w:rPr>
+        <w:rFonts w:ascii="Wingdings" w:hAnsi="Wingdings" w:hint="default"/>
+      </w:rPr>
+    </w:lvl>
+    <w:lvl w:ilvl="3" w:tplc="04070001" w:tentative="1">
+      <w:start w:val="1"/>
+      <w:numFmt w:val="bullet"/>
+      <w:lvlText w:val=""/>
+      <w:lvlJc w:val="left"/>
+      <w:pPr>
+        <w:ind w:left="2880" w:hanging="360"/>
+      </w:pPr>
+      <w:rPr>
+        <w:rFonts w:ascii="Symbol" w:hAnsi="Symbol" w:hint="default"/>
+      </w:rPr>
+    </w:lvl>
+    <w:lvl w:ilvl="4" w:tplc="04070003" w:tentative="1">
+      <w:start w:val="1"/>
+      <w:numFmt w:val="bullet"/>
+      <w:lvlText w:val="o"/>
+      <w:lvlJc w:val="left"/>
+      <w:pPr>
+        <w:ind w:left="3600" w:hanging="360"/>
+      </w:pPr>
+      <w:rPr>
+        <w:rFonts w:ascii="Courier New" w:hAnsi="Courier New" w:cs="Courier New" w:hint="default"/>
+      </w:rPr>
+    </w:lvl>
+    <w:lvl w:ilvl="5" w:tplc="04070005" w:tentative="1">
+      <w:start w:val="1"/>
+      <w:numFmt w:val="bullet"/>
+      <w:lvlText w:val=""/>
+      <w:lvlJc w:val="left"/>
+      <w:pPr>
+        <w:ind w:left="4320" w:hanging="360"/>
+      </w:pPr>
+      <w:rPr>
+        <w:rFonts w:ascii="Wingdings" w:hAnsi="Wingdings" w:hint="default"/>
+      </w:rPr>
+    </w:lvl>
+    <w:lvl w:ilvl="6" w:tplc="04070001" w:tentative="1">
+      <w:start w:val="1"/>
+      <w:numFmt w:val="bullet"/>
+      <w:lvlText w:val=""/>
+      <w:lvlJc w:val="left"/>
+      <w:pPr>
+        <w:ind w:left="5040" w:hanging="360"/>
+      </w:pPr>
+      <w:rPr>
+        <w:rFonts w:ascii="Symbol" w:hAnsi="Symbol" w:hint="default"/>
+      </w:rPr>
+    </w:lvl>
+    <w:lvl w:ilvl="7" w:tplc="04070003" w:tentative="1">
+      <w:start w:val="1"/>
+      <w:numFmt w:val="bullet"/>
+      <w:lvlText w:val="o"/>
+      <w:lvlJc w:val="left"/>
+      <w:pPr>
+        <w:ind w:left="5760" w:hanging="360"/>
+      </w:pPr>
+      <w:rPr>
+        <w:rFonts w:ascii="Courier New" w:hAnsi="Courier New" w:cs="Courier New" w:hint="default"/>
+      </w:rPr>
+    </w:lvl>
+    <w:lvl w:ilvl="8" w:tplc="04070005" w:tentative="1">
+      <w:start w:val="1"/>
+      <w:numFmt w:val="bullet"/>
+      <w:lvlText w:val=""/>
+      <w:lvlJc w:val="left"/>
+      <w:pPr>
+        <w:ind w:left="6480" w:hanging="360"/>
+      </w:pPr>
+      <w:rPr>
+        <w:rFonts w:ascii="Wingdings" w:hAnsi="Wingdings" w:hint="default"/>
+      </w:rPr>
+    </w:lvl>
+  </w:abstractNum>
+  <w:abstractNum w:abstractNumId="1" w15:restartNumberingAfterBreak="0">
+    <w:nsid w:val="2CC30140"/>
+    <w:multiLevelType w:val="multilevel"/>
+    <w:tmpl w:val="62AE0BF0"/>
+    <w:lvl w:ilvl="0">
+      <w:start w:val="1"/>
+      <w:numFmt w:val="decimal"/>
+      <w:lvlText w:val="%1)"/>
+      <w:lvlJc w:val="left"/>
+      <w:pPr>
+        <w:tabs>
+          <w:tab w:val="num" w:pos="720"/>
+        </w:tabs>
+        <w:ind w:left="720" w:hanging="360"/>
+      </w:pPr>
+    </w:lvl>
+    <w:lvl w:ilvl="1">
+      <w:start w:val="1"/>
+      <w:numFmt w:val="decimal"/>
+      <w:lvlText w:val="%2)"/>
+      <w:lvlJc w:val="left"/>
+      <w:pPr>
+        <w:tabs>
+          <w:tab w:val="num" w:pos="1080"/>
+        </w:tabs>
+        <w:ind w:left="1080" w:hanging="360"/>
+      </w:pPr>
+    </w:lvl>
+    <w:lvl w:ilvl="2">
+      <w:start w:val="1"/>
+      <w:numFmt w:val="decimal"/>
+      <w:lvlText w:val="%3)"/>
+      <w:lvlJc w:val="left"/>
+      <w:pPr>
+        <w:tabs>
+          <w:tab w:val="num" w:pos="1440"/>
+        </w:tabs>
+        <w:ind w:left="1440" w:hanging="360"/>
+      </w:pPr>
+    </w:lvl>
+    <w:lvl w:ilvl="3">
+      <w:start w:val="1"/>
+      <w:numFmt w:val="decimal"/>
+      <w:lvlText w:val="%4)"/>
+      <w:lvlJc w:val="left"/>
+      <w:pPr>
+        <w:tabs>
+          <w:tab w:val="num" w:pos="1800"/>
+        </w:tabs>
+        <w:ind w:left="1800" w:hanging="360"/>
+      </w:pPr>
+    </w:lvl>
+    <w:lvl w:ilvl="4">
+      <w:start w:val="1"/>
+      <w:numFmt w:val="decimal"/>
+      <w:lvlText w:val="%5)"/>
+      <w:lvlJc w:val="left"/>
+      <w:pPr>
+        <w:tabs>
+          <w:tab w:val="num" w:pos="2160"/>
+        </w:tabs>
+        <w:ind w:left="2160" w:hanging="360"/>
+      </w:pPr>
+    </w:lvl>
+    <w:lvl w:ilvl="5">
+      <w:start w:val="1"/>
+      <w:numFmt w:val="decimal"/>
+      <w:lvlText w:val="%6)"/>
+      <w:lvlJc w:val="left"/>
+      <w:pPr>
+        <w:tabs>
+          <w:tab w:val="num" w:pos="2520"/>
+        </w:tabs>
+        <w:ind w:left="2520" w:hanging="360"/>
+      </w:pPr>
+    </w:lvl>
+    <w:lvl w:ilvl="6">
+      <w:start w:val="1"/>
+      <w:numFmt w:val="decimal"/>
+      <w:lvlText w:val="%7)"/>
+      <w:lvlJc w:val="left"/>
+      <w:pPr>
+        <w:tabs>
+          <w:tab w:val="num" w:pos="2880"/>
+        </w:tabs>
+        <w:ind w:left="2880" w:hanging="360"/>
+      </w:pPr>
+    </w:lvl>
+    <w:lvl w:ilvl="7">
+      <w:start w:val="1"/>
+      <w:numFmt w:val="decimal"/>
+      <w:lvlText w:val="%8)"/>
+      <w:lvlJc w:val="left"/>
+      <w:pPr>
+        <w:tabs>
+          <w:tab w:val="num" w:pos="3240"/>
+        </w:tabs>
+        <w:ind w:left="3240" w:hanging="360"/>
+      </w:pPr>
+    </w:lvl>
+    <w:lvl w:ilvl="8">
+      <w:start w:val="1"/>
+      <w:numFmt w:val="decimal"/>
+      <w:lvlText w:val="%9)"/>
+      <w:lvlJc w:val="left"/>
+      <w:pPr>
+        <w:tabs>
+          <w:tab w:val="num" w:pos="3600"/>
+        </w:tabs>
+        <w:ind w:left="3600" w:hanging="360"/>
+      </w:pPr>
+    </w:lvl>
+  </w:abstractNum>
+  <w:abstractNum w:abstractNumId="2" w15:restartNumberingAfterBreak="0">
+    <w:nsid w:val="2E250D7D"/>
+    <w:multiLevelType w:val="multilevel"/>
+    <w:tmpl w:val="2EB421CC"/>
+    <w:lvl w:ilvl="0">
+      <w:start w:val="1"/>
+      <w:numFmt w:val="none"/>
+      <w:suff w:val="nothing"/>
+      <w:lvlText w:val=""/>
+      <w:lvlJc w:val="left"/>
+      <w:pPr>
+        <w:ind w:left="0" w:firstLine="0"/>
+      </w:pPr>
+    </w:lvl>
+    <w:lvl w:ilvl="1">
+      <w:start w:val="1"/>
+      <w:numFmt w:val="none"/>
+      <w:suff w:val="nothing"/>
+      <w:lvlText w:val=""/>
+      <w:lvlJc w:val="left"/>
+      <w:pPr>
+        <w:ind w:left="0" w:firstLine="0"/>
+      </w:pPr>
+    </w:lvl>
+    <w:lvl w:ilvl="2">
+      <w:start w:val="1"/>
+      <w:numFmt w:val="none"/>
+      <w:suff w:val="nothing"/>
+      <w:lvlText w:val=""/>
+      <w:lvlJc w:val="left"/>
+      <w:pPr>
+        <w:ind w:left="0" w:firstLine="0"/>
+      </w:pPr>
+    </w:lvl>
+    <w:lvl w:ilvl="3">
+      <w:start w:val="1"/>
+      <w:numFmt w:val="none"/>
+      <w:suff w:val="nothing"/>
+      <w:lvlText w:val=""/>
+      <w:lvlJc w:val="left"/>
+      <w:pPr>
+        <w:ind w:left="0" w:firstLine="0"/>
+      </w:pPr>
+    </w:lvl>
+    <w:lvl w:ilvl="4">
+      <w:start w:val="1"/>
+      <w:numFmt w:val="none"/>
+      <w:suff w:val="nothing"/>
+      <w:lvlText w:val=""/>
+      <w:lvlJc w:val="left"/>
+      <w:pPr>
+        <w:ind w:left="0" w:firstLine="0"/>
+      </w:pPr>
+    </w:lvl>
+    <w:lvl w:ilvl="5">
+      <w:start w:val="1"/>
+      <w:numFmt w:val="none"/>
+      <w:suff w:val="nothing"/>
+      <w:lvlText w:val=""/>
+      <w:lvlJc w:val="left"/>
+      <w:pPr>
+        <w:ind w:left="0" w:firstLine="0"/>
+      </w:pPr>
+    </w:lvl>
+    <w:lvl w:ilvl="6">
+      <w:start w:val="1"/>
+      <w:numFmt w:val="none"/>
+      <w:suff w:val="nothing"/>
+      <w:lvlText w:val=""/>
+      <w:lvlJc w:val="left"/>
+      <w:pPr>
+        <w:ind w:left="0" w:firstLine="0"/>
+      </w:pPr>
+    </w:lvl>
+    <w:lvl w:ilvl="7">
+      <w:start w:val="1"/>
+      <w:numFmt w:val="none"/>
+      <w:suff w:val="nothing"/>
+      <w:lvlText w:val=""/>
+      <w:lvlJc w:val="left"/>
+      <w:pPr>
+        <w:ind w:left="0" w:firstLine="0"/>
+      </w:pPr>
+    </w:lvl>
+    <w:lvl w:ilvl="8">
+      <w:start w:val="1"/>
+      <w:numFmt w:val="none"/>
+      <w:suff w:val="nothing"/>
+      <w:lvlText w:val=""/>
+      <w:lvlJc w:val="left"/>
+      <w:pPr>
+        <w:ind w:left="0" w:firstLine="0"/>
+      </w:pPr>
+    </w:lvl>
+  </w:abstractNum>
+  <w:abstractNum w:abstractNumId="3" w15:restartNumberingAfterBreak="0">
+    <w:nsid w:val="3F055DC0"/>
+    <w:multiLevelType w:val="multilevel"/>
+    <w:tmpl w:val="D358534C"/>
+    <w:lvl w:ilvl="0">
       <w:start w:val="1"/>
       <w:numFmt w:val="upperRoman"/>
       <w:lvlText w:val="%1."/>
@@ -1531,7 +2304,7 @@
         <w:ind w:left="720" w:hanging="360"/>
       </w:pPr>
     </w:lvl>
-    <w:lvl w:ilvl="1" w:tplc="040C0019" w:tentative="1">
+    <w:lvl w:ilvl="1">
       <w:start w:val="1"/>
       <w:numFmt w:val="lowerLetter"/>
       <w:lvlText w:val="%2."/>
@@ -1540,7 +2313,7 @@
         <w:ind w:left="1440" w:hanging="360"/>
       </w:pPr>
     </w:lvl>
-    <w:lvl w:ilvl="2" w:tplc="040C001B" w:tentative="1">
+    <w:lvl w:ilvl="2">
       <w:start w:val="1"/>
       <w:numFmt w:val="lowerRoman"/>
       <w:lvlText w:val="%3."/>
@@ -1549,7 +2322,7 @@
         <w:ind w:left="2160" w:hanging="180"/>
       </w:pPr>
     </w:lvl>
-    <w:lvl w:ilvl="3" w:tplc="040C000F" w:tentative="1">
+    <w:lvl w:ilvl="3">
       <w:start w:val="1"/>
       <w:numFmt w:val="decimal"/>
       <w:lvlText w:val="%4."/>
@@ -1558,7 +2331,7 @@
         <w:ind w:left="2880" w:hanging="360"/>
       </w:pPr>
     </w:lvl>
-    <w:lvl w:ilvl="4" w:tplc="040C0019" w:tentative="1">
+    <w:lvl w:ilvl="4">
       <w:start w:val="1"/>
       <w:numFmt w:val="lowerLetter"/>
       <w:lvlText w:val="%5."/>
@@ -1567,7 +2340,7 @@
         <w:ind w:left="3600" w:hanging="360"/>
       </w:pPr>
     </w:lvl>
-    <w:lvl w:ilvl="5" w:tplc="040C001B" w:tentative="1">
+    <w:lvl w:ilvl="5">
       <w:start w:val="1"/>
       <w:numFmt w:val="lowerRoman"/>
       <w:lvlText w:val="%6."/>
@@ -1576,7 +2349,7 @@
         <w:ind w:left="4320" w:hanging="180"/>
       </w:pPr>
     </w:lvl>
-    <w:lvl w:ilvl="6" w:tplc="040C000F" w:tentative="1">
+    <w:lvl w:ilvl="6">
       <w:start w:val="1"/>
       <w:numFmt w:val="decimal"/>
       <w:lvlText w:val="%7."/>
@@ -1585,7 +2358,7 @@
         <w:ind w:left="5040" w:hanging="360"/>
       </w:pPr>
     </w:lvl>
-    <w:lvl w:ilvl="7" w:tplc="040C0019" w:tentative="1">
+    <w:lvl w:ilvl="7">
       <w:start w:val="1"/>
       <w:numFmt w:val="lowerLetter"/>
       <w:lvlText w:val="%8."/>
@@ -1594,7 +2367,7 @@
         <w:ind w:left="5760" w:hanging="360"/>
       </w:pPr>
     </w:lvl>
-    <w:lvl w:ilvl="8" w:tplc="040C001B" w:tentative="1">
+    <w:lvl w:ilvl="8">
       <w:start w:val="1"/>
       <w:numFmt w:val="lowerRoman"/>
       <w:lvlText w:val="%9."/>
@@ -1604,183 +2377,124 @@
       </w:pPr>
     </w:lvl>
   </w:abstractNum>
-  <w:abstractNum w:abstractNumId="1" w15:restartNumberingAfterBreak="0">
-    <w:nsid w:val="0AC731F7"/>
-    <w:multiLevelType w:val="hybridMultilevel"/>
-    <w:tmpl w:val="3516F3FE"/>
-    <w:lvl w:ilvl="0" w:tplc="04070013">
-      <w:start w:val="1"/>
-      <w:numFmt w:val="upperRoman"/>
-      <w:lvlText w:val="%1."/>
-      <w:lvlJc w:val="right"/>
-      <w:pPr>
+  <w:abstractNum w:abstractNumId="4" w15:restartNumberingAfterBreak="0">
+    <w:nsid w:val="6E6D0F55"/>
+    <w:multiLevelType w:val="multilevel"/>
+    <w:tmpl w:val="CE18081C"/>
+    <w:lvl w:ilvl="0">
+      <w:start w:val="1"/>
+      <w:numFmt w:val="decimal"/>
+      <w:lvlText w:val="%1)"/>
+      <w:lvlJc w:val="left"/>
+      <w:pPr>
+        <w:tabs>
+          <w:tab w:val="num" w:pos="720"/>
+        </w:tabs>
         <w:ind w:left="720" w:hanging="360"/>
       </w:pPr>
     </w:lvl>
-    <w:lvl w:ilvl="1" w:tplc="040C0019" w:tentative="1">
-      <w:start w:val="1"/>
-      <w:numFmt w:val="lowerLetter"/>
-      <w:lvlText w:val="%2."/>
-      <w:lvlJc w:val="left"/>
-      <w:pPr>
+    <w:lvl w:ilvl="1">
+      <w:start w:val="1"/>
+      <w:numFmt w:val="decimal"/>
+      <w:lvlText w:val="%2)"/>
+      <w:lvlJc w:val="left"/>
+      <w:pPr>
+        <w:tabs>
+          <w:tab w:val="num" w:pos="1080"/>
+        </w:tabs>
+        <w:ind w:left="1080" w:hanging="360"/>
+      </w:pPr>
+    </w:lvl>
+    <w:lvl w:ilvl="2">
+      <w:start w:val="1"/>
+      <w:numFmt w:val="decimal"/>
+      <w:lvlText w:val="%3)"/>
+      <w:lvlJc w:val="left"/>
+      <w:pPr>
+        <w:tabs>
+          <w:tab w:val="num" w:pos="1440"/>
+        </w:tabs>
         <w:ind w:left="1440" w:hanging="360"/>
       </w:pPr>
     </w:lvl>
-    <w:lvl w:ilvl="2" w:tplc="040C001B" w:tentative="1">
-      <w:start w:val="1"/>
-      <w:numFmt w:val="lowerRoman"/>
-      <w:lvlText w:val="%3."/>
-      <w:lvlJc w:val="right"/>
-      <w:pPr>
-        <w:ind w:left="2160" w:hanging="180"/>
-      </w:pPr>
-    </w:lvl>
-    <w:lvl w:ilvl="3" w:tplc="040C000F" w:tentative="1">
+    <w:lvl w:ilvl="3">
       <w:start w:val="1"/>
       <w:numFmt w:val="decimal"/>
-      <w:lvlText w:val="%4."/>
-      <w:lvlJc w:val="left"/>
-      <w:pPr>
+      <w:lvlText w:val="%4)"/>
+      <w:lvlJc w:val="left"/>
+      <w:pPr>
+        <w:tabs>
+          <w:tab w:val="num" w:pos="1800"/>
+        </w:tabs>
+        <w:ind w:left="1800" w:hanging="360"/>
+      </w:pPr>
+    </w:lvl>
+    <w:lvl w:ilvl="4">
+      <w:start w:val="1"/>
+      <w:numFmt w:val="decimal"/>
+      <w:lvlText w:val="%5)"/>
+      <w:lvlJc w:val="left"/>
+      <w:pPr>
+        <w:tabs>
+          <w:tab w:val="num" w:pos="2160"/>
+        </w:tabs>
+        <w:ind w:left="2160" w:hanging="360"/>
+      </w:pPr>
+    </w:lvl>
+    <w:lvl w:ilvl="5">
+      <w:start w:val="1"/>
+      <w:numFmt w:val="decimal"/>
+      <w:lvlText w:val="%6)"/>
+      <w:lvlJc w:val="left"/>
+      <w:pPr>
+        <w:tabs>
+          <w:tab w:val="num" w:pos="2520"/>
+        </w:tabs>
+        <w:ind w:left="2520" w:hanging="360"/>
+      </w:pPr>
+    </w:lvl>
+    <w:lvl w:ilvl="6">
+      <w:start w:val="1"/>
+      <w:numFmt w:val="decimal"/>
+      <w:lvlText w:val="%7)"/>
+      <w:lvlJc w:val="left"/>
+      <w:pPr>
+        <w:tabs>
+          <w:tab w:val="num" w:pos="2880"/>
+        </w:tabs>
         <w:ind w:left="2880" w:hanging="360"/>
       </w:pPr>
     </w:lvl>
-    <w:lvl w:ilvl="4" w:tplc="040C0019" w:tentative="1">
-      <w:start w:val="1"/>
-      <w:numFmt w:val="lowerLetter"/>
-      <w:lvlText w:val="%5."/>
-      <w:lvlJc w:val="left"/>
-      <w:pPr>
+    <w:lvl w:ilvl="7">
+      <w:start w:val="1"/>
+      <w:numFmt w:val="decimal"/>
+      <w:lvlText w:val="%8)"/>
+      <w:lvlJc w:val="left"/>
+      <w:pPr>
+        <w:tabs>
+          <w:tab w:val="num" w:pos="3240"/>
+        </w:tabs>
+        <w:ind w:left="3240" w:hanging="360"/>
+      </w:pPr>
+    </w:lvl>
+    <w:lvl w:ilvl="8">
+      <w:start w:val="1"/>
+      <w:numFmt w:val="decimal"/>
+      <w:lvlText w:val="%9)"/>
+      <w:lvlJc w:val="left"/>
+      <w:pPr>
+        <w:tabs>
+          <w:tab w:val="num" w:pos="3600"/>
+        </w:tabs>
         <w:ind w:left="3600" w:hanging="360"/>
       </w:pPr>
     </w:lvl>
-    <w:lvl w:ilvl="5" w:tplc="040C001B" w:tentative="1">
-      <w:start w:val="1"/>
-      <w:numFmt w:val="lowerRoman"/>
-      <w:lvlText w:val="%6."/>
-      <w:lvlJc w:val="right"/>
-      <w:pPr>
-        <w:ind w:left="4320" w:hanging="180"/>
-      </w:pPr>
-    </w:lvl>
-    <w:lvl w:ilvl="6" w:tplc="040C000F" w:tentative="1">
-      <w:start w:val="1"/>
-      <w:numFmt w:val="decimal"/>
-      <w:lvlText w:val="%7."/>
-      <w:lvlJc w:val="left"/>
-      <w:pPr>
-        <w:ind w:left="5040" w:hanging="360"/>
-      </w:pPr>
-    </w:lvl>
-    <w:lvl w:ilvl="7" w:tplc="040C0019" w:tentative="1">
-      <w:start w:val="1"/>
-      <w:numFmt w:val="lowerLetter"/>
-      <w:lvlText w:val="%8."/>
-      <w:lvlJc w:val="left"/>
-      <w:pPr>
-        <w:ind w:left="5760" w:hanging="360"/>
-      </w:pPr>
-    </w:lvl>
-    <w:lvl w:ilvl="8" w:tplc="040C001B" w:tentative="1">
-      <w:start w:val="1"/>
-      <w:numFmt w:val="lowerRoman"/>
-      <w:lvlText w:val="%9."/>
-      <w:lvlJc w:val="right"/>
-      <w:pPr>
-        <w:ind w:left="6480" w:hanging="180"/>
-      </w:pPr>
-    </w:lvl>
   </w:abstractNum>
-  <w:abstractNum w:abstractNumId="2" w15:restartNumberingAfterBreak="0">
-    <w:nsid w:val="0D6B6444"/>
-    <w:multiLevelType w:val="hybridMultilevel"/>
-    <w:tmpl w:val="A7E6CD20"/>
-    <w:lvl w:ilvl="0" w:tplc="04070013">
-      <w:start w:val="1"/>
-      <w:numFmt w:val="upperRoman"/>
-      <w:lvlText w:val="%1."/>
-      <w:lvlJc w:val="right"/>
-      <w:pPr>
-        <w:ind w:left="720" w:hanging="360"/>
-      </w:pPr>
-    </w:lvl>
-    <w:lvl w:ilvl="1" w:tplc="040C0019" w:tentative="1">
-      <w:start w:val="1"/>
-      <w:numFmt w:val="lowerLetter"/>
-      <w:lvlText w:val="%2."/>
-      <w:lvlJc w:val="left"/>
-      <w:pPr>
-        <w:ind w:left="1440" w:hanging="360"/>
-      </w:pPr>
-    </w:lvl>
-    <w:lvl w:ilvl="2" w:tplc="040C001B" w:tentative="1">
-      <w:start w:val="1"/>
-      <w:numFmt w:val="lowerRoman"/>
-      <w:lvlText w:val="%3."/>
-      <w:lvlJc w:val="right"/>
-      <w:pPr>
-        <w:ind w:left="2160" w:hanging="180"/>
-      </w:pPr>
-    </w:lvl>
-    <w:lvl w:ilvl="3" w:tplc="040C000F" w:tentative="1">
-      <w:start w:val="1"/>
-      <w:numFmt w:val="decimal"/>
-      <w:lvlText w:val="%4."/>
-      <w:lvlJc w:val="left"/>
-      <w:pPr>
-        <w:ind w:left="2880" w:hanging="360"/>
-      </w:pPr>
-    </w:lvl>
-    <w:lvl w:ilvl="4" w:tplc="040C0019" w:tentative="1">
-      <w:start w:val="1"/>
-      <w:numFmt w:val="lowerLetter"/>
-      <w:lvlText w:val="%5."/>
-      <w:lvlJc w:val="left"/>
-      <w:pPr>
-        <w:ind w:left="3600" w:hanging="360"/>
-      </w:pPr>
-    </w:lvl>
-    <w:lvl w:ilvl="5" w:tplc="040C001B" w:tentative="1">
-      <w:start w:val="1"/>
-      <w:numFmt w:val="lowerRoman"/>
-      <w:lvlText w:val="%6."/>
-      <w:lvlJc w:val="right"/>
-      <w:pPr>
-        <w:ind w:left="4320" w:hanging="180"/>
-      </w:pPr>
-    </w:lvl>
-    <w:lvl w:ilvl="6" w:tplc="040C000F" w:tentative="1">
-      <w:start w:val="1"/>
-      <w:numFmt w:val="decimal"/>
-      <w:lvlText w:val="%7."/>
-      <w:lvlJc w:val="left"/>
-      <w:pPr>
-        <w:ind w:left="5040" w:hanging="360"/>
-      </w:pPr>
-    </w:lvl>
-    <w:lvl w:ilvl="7" w:tplc="040C0019" w:tentative="1">
-      <w:start w:val="1"/>
-      <w:numFmt w:val="lowerLetter"/>
-      <w:lvlText w:val="%8."/>
-      <w:lvlJc w:val="left"/>
-      <w:pPr>
-        <w:ind w:left="5760" w:hanging="360"/>
-      </w:pPr>
-    </w:lvl>
-    <w:lvl w:ilvl="8" w:tplc="040C001B" w:tentative="1">
-      <w:start w:val="1"/>
-      <w:numFmt w:val="lowerRoman"/>
-      <w:lvlText w:val="%9."/>
-      <w:lvlJc w:val="right"/>
-      <w:pPr>
-        <w:ind w:left="6480" w:hanging="180"/>
-      </w:pPr>
-    </w:lvl>
-  </w:abstractNum>
-  <w:abstractNum w:abstractNumId="3" w15:restartNumberingAfterBreak="0">
-    <w:nsid w:val="0EFE6664"/>
-    <w:multiLevelType w:val="hybridMultilevel"/>
-    <w:tmpl w:val="A6D4AFC8"/>
-    <w:lvl w:ilvl="0" w:tplc="C26C4208">
+  <w:abstractNum w:abstractNumId="5" w15:restartNumberingAfterBreak="0">
+    <w:nsid w:val="799E63F9"/>
+    <w:multiLevelType w:val="multilevel"/>
+    <w:tmpl w:val="1130B1FA"/>
+    <w:lvl w:ilvl="0">
       <w:start w:val="4"/>
       <w:numFmt w:val="bullet"/>
       <w:lvlText w:val="-"/>
@@ -1789,10 +2503,10 @@
         <w:ind w:left="720" w:hanging="360"/>
       </w:pPr>
       <w:rPr>
-        <w:rFonts w:ascii="Calibri" w:eastAsiaTheme="minorHAnsi" w:hAnsi="Calibri" w:cs="Calibri" w:hint="default"/>
+        <w:rFonts w:ascii="Calibri" w:hAnsi="Calibri" w:cs="Calibri" w:hint="default"/>
       </w:rPr>
     </w:lvl>
-    <w:lvl w:ilvl="1" w:tplc="040C0003">
+    <w:lvl w:ilvl="1">
       <w:start w:val="1"/>
       <w:numFmt w:val="bullet"/>
       <w:lvlText w:val="o"/>
@@ -1804,7 +2518,7 @@
         <w:rFonts w:ascii="Courier New" w:hAnsi="Courier New" w:cs="Courier New" w:hint="default"/>
       </w:rPr>
     </w:lvl>
-    <w:lvl w:ilvl="2" w:tplc="040C0005" w:tentative="1">
+    <w:lvl w:ilvl="2">
       <w:start w:val="1"/>
       <w:numFmt w:val="bullet"/>
       <w:lvlText w:val=""/>
@@ -1813,10 +2527,10 @@
         <w:ind w:left="2160" w:hanging="360"/>
       </w:pPr>
       <w:rPr>
-        <w:rFonts w:ascii="Wingdings" w:hAnsi="Wingdings" w:hint="default"/>
+        <w:rFonts w:ascii="Wingdings" w:hAnsi="Wingdings" w:cs="Wingdings" w:hint="default"/>
       </w:rPr>
     </w:lvl>
-    <w:lvl w:ilvl="3" w:tplc="040C0001" w:tentative="1">
+    <w:lvl w:ilvl="3">
       <w:start w:val="1"/>
       <w:numFmt w:val="bullet"/>
       <w:lvlText w:val=""/>
@@ -1825,10 +2539,10 @@
         <w:ind w:left="2880" w:hanging="360"/>
       </w:pPr>
       <w:rPr>
-        <w:rFonts w:ascii="Symbol" w:hAnsi="Symbol" w:hint="default"/>
+        <w:rFonts w:ascii="Symbol" w:hAnsi="Symbol" w:cs="Symbol" w:hint="default"/>
       </w:rPr>
     </w:lvl>
-    <w:lvl w:ilvl="4" w:tplc="040C0003" w:tentative="1">
+    <w:lvl w:ilvl="4">
       <w:start w:val="1"/>
       <w:numFmt w:val="bullet"/>
       <w:lvlText w:val="o"/>
@@ -1840,7 +2554,7 @@
         <w:rFonts w:ascii="Courier New" w:hAnsi="Courier New" w:cs="Courier New" w:hint="default"/>
       </w:rPr>
     </w:lvl>
-    <w:lvl w:ilvl="5" w:tplc="040C0005" w:tentative="1">
+    <w:lvl w:ilvl="5">
       <w:start w:val="1"/>
       <w:numFmt w:val="bullet"/>
       <w:lvlText w:val=""/>
@@ -1849,10 +2563,10 @@
         <w:ind w:left="4320" w:hanging="360"/>
       </w:pPr>
       <w:rPr>
-        <w:rFonts w:ascii="Wingdings" w:hAnsi="Wingdings" w:hint="default"/>
+        <w:rFonts w:ascii="Wingdings" w:hAnsi="Wingdings" w:cs="Wingdings" w:hint="default"/>
       </w:rPr>
     </w:lvl>
-    <w:lvl w:ilvl="6" w:tplc="040C0001" w:tentative="1">
+    <w:lvl w:ilvl="6">
       <w:start w:val="1"/>
       <w:numFmt w:val="bullet"/>
       <w:lvlText w:val=""/>
@@ -1861,10 +2575,10 @@
         <w:ind w:left="5040" w:hanging="360"/>
       </w:pPr>
       <w:rPr>
-        <w:rFonts w:ascii="Symbol" w:hAnsi="Symbol" w:hint="default"/>
+        <w:rFonts w:ascii="Symbol" w:hAnsi="Symbol" w:cs="Symbol" w:hint="default"/>
       </w:rPr>
     </w:lvl>
-    <w:lvl w:ilvl="7" w:tplc="040C0003" w:tentative="1">
+    <w:lvl w:ilvl="7">
       <w:start w:val="1"/>
       <w:numFmt w:val="bullet"/>
       <w:lvlText w:val="o"/>
@@ -1876,7 +2590,7 @@
         <w:rFonts w:ascii="Courier New" w:hAnsi="Courier New" w:cs="Courier New" w:hint="default"/>
       </w:rPr>
     </w:lvl>
-    <w:lvl w:ilvl="8" w:tplc="040C0005" w:tentative="1">
+    <w:lvl w:ilvl="8">
       <w:start w:val="1"/>
       <w:numFmt w:val="bullet"/>
       <w:lvlText w:val=""/>
@@ -1885,21 +2599,27 @@
         <w:ind w:left="6480" w:hanging="360"/>
       </w:pPr>
       <w:rPr>
-        <w:rFonts w:ascii="Wingdings" w:hAnsi="Wingdings" w:hint="default"/>
+        <w:rFonts w:ascii="Wingdings" w:hAnsi="Wingdings" w:cs="Wingdings" w:hint="default"/>
       </w:rPr>
     </w:lvl>
   </w:abstractNum>
   <w:num w:numId="1">
-    <w:abstractNumId w:val="0"/>
+    <w:abstractNumId w:val="3"/>
   </w:num>
   <w:num w:numId="2">
+    <w:abstractNumId w:val="5"/>
+  </w:num>
+  <w:num w:numId="3">
     <w:abstractNumId w:val="1"/>
   </w:num>
-  <w:num w:numId="3">
+  <w:num w:numId="4">
     <w:abstractNumId w:val="2"/>
   </w:num>
-  <w:num w:numId="4">
-    <w:abstractNumId w:val="3"/>
+  <w:num w:numId="5">
+    <w:abstractNumId w:val="4"/>
+  </w:num>
+  <w:num w:numId="6">
+    <w:abstractNumId w:val="0"/>
   </w:num>
 </w:numbering>
 </file>
@@ -1915,11 +2635,7 @@
         <w:lang w:val="fr-FR" w:eastAsia="en-US" w:bidi="ar-SA"/>
       </w:rPr>
     </w:rPrDefault>
-    <w:pPrDefault>
-      <w:pPr>
-        <w:spacing w:after="160" w:line="259" w:lineRule="auto"/>
-      </w:pPr>
-    </w:pPrDefault>
+    <w:pPrDefault/>
   </w:docDefaults>
   <w:latentStyles w:defLockedState="0" w:defUIPriority="99" w:defSemiHidden="0" w:defUnhideWhenUsed="0" w:defQFormat="0" w:count="375">
     <w:lsdException w:name="Normal" w:uiPriority="0" w:qFormat="1"/>
@@ -2301,12 +3017,13 @@
   <w:style w:type="paragraph" w:default="1" w:styleId="Standard">
     <w:name w:val="Normal"/>
     <w:qFormat/>
+    <w:pPr>
+      <w:spacing w:after="160" w:line="259" w:lineRule="auto"/>
+    </w:pPr>
   </w:style>
   <w:style w:type="paragraph" w:styleId="berschrift1">
     <w:name w:val="heading 1"/>
     <w:basedOn w:val="Standard"/>
-    <w:next w:val="Standard"/>
-    <w:link w:val="berschrift1Zchn"/>
     <w:uiPriority w:val="9"/>
     <w:qFormat/>
     <w:rsid w:val="00217ACB"/>
@@ -2350,25 +3067,12 @@
     <w:semiHidden/>
     <w:unhideWhenUsed/>
   </w:style>
-  <w:style w:type="paragraph" w:styleId="KeinLeerraum">
-    <w:name w:val="No Spacing"/>
-    <w:link w:val="KeinLeerraumZchn"/>
-    <w:uiPriority w:val="1"/>
-    <w:qFormat/>
-    <w:rsid w:val="00217ACB"/>
-    <w:pPr>
-      <w:spacing w:after="0" w:line="240" w:lineRule="auto"/>
-    </w:pPr>
-    <w:rPr>
-      <w:rFonts w:eastAsiaTheme="minorEastAsia"/>
-      <w:lang w:eastAsia="fr-FR"/>
-    </w:rPr>
-  </w:style>
   <w:style w:type="character" w:customStyle="1" w:styleId="KeinLeerraumZchn">
     <w:name w:val="Kein Leerraum Zchn"/>
     <w:basedOn w:val="Absatz-Standardschriftart"/>
     <w:link w:val="KeinLeerraum"/>
     <w:uiPriority w:val="1"/>
+    <w:qFormat/>
     <w:rsid w:val="00217ACB"/>
     <w:rPr>
       <w:rFonts w:eastAsiaTheme="minorEastAsia"/>
@@ -2378,8 +3082,8 @@
   <w:style w:type="character" w:customStyle="1" w:styleId="berschrift1Zchn">
     <w:name w:val="Überschrift 1 Zchn"/>
     <w:basedOn w:val="Absatz-Standardschriftart"/>
-    <w:link w:val="berschrift1"/>
     <w:uiPriority w:val="9"/>
+    <w:qFormat/>
     <w:rsid w:val="00217ACB"/>
     <w:rPr>
       <w:rFonts w:asciiTheme="majorHAnsi" w:eastAsiaTheme="majorEastAsia" w:hAnsiTheme="majorHAnsi" w:cstheme="majorBidi"/>
@@ -2389,35 +3093,8 @@
       <w:lang w:val="de-DE"/>
     </w:rPr>
   </w:style>
-  <w:style w:type="paragraph" w:styleId="Inhaltsverzeichnisberschrift">
-    <w:name w:val="TOC Heading"/>
-    <w:basedOn w:val="berschrift1"/>
-    <w:next w:val="Standard"/>
-    <w:uiPriority w:val="39"/>
-    <w:unhideWhenUsed/>
-    <w:qFormat/>
-    <w:rsid w:val="00217ACB"/>
-    <w:pPr>
-      <w:outlineLvl w:val="9"/>
-    </w:pPr>
-    <w:rPr>
-      <w:lang w:eastAsia="fr-FR"/>
-    </w:rPr>
-  </w:style>
-  <w:style w:type="paragraph" w:styleId="Verzeichnis1">
-    <w:name w:val="toc 1"/>
-    <w:basedOn w:val="Standard"/>
-    <w:next w:val="Standard"/>
-    <w:autoRedefine/>
-    <w:uiPriority w:val="39"/>
-    <w:unhideWhenUsed/>
-    <w:rsid w:val="00217ACB"/>
-    <w:pPr>
-      <w:spacing w:after="100"/>
-    </w:pPr>
-  </w:style>
-  <w:style w:type="character" w:styleId="Hyperlink">
-    <w:name w:val="Hyperlink"/>
+  <w:style w:type="character" w:customStyle="1" w:styleId="InternetLink">
+    <w:name w:val="Internet Link"/>
     <w:basedOn w:val="Absatz-Standardschriftart"/>
     <w:uiPriority w:val="99"/>
     <w:unhideWhenUsed/>
@@ -2426,6 +3103,131 @@
       <w:color w:val="0563C1" w:themeColor="hyperlink"/>
       <w:u w:val="single"/>
     </w:rPr>
+  </w:style>
+  <w:style w:type="character" w:customStyle="1" w:styleId="ListLabel1">
+    <w:name w:val="ListLabel 1"/>
+    <w:qFormat/>
+    <w:rPr>
+      <w:rFonts w:eastAsia="Calibri" w:cs="Calibri"/>
+    </w:rPr>
+  </w:style>
+  <w:style w:type="character" w:customStyle="1" w:styleId="ListLabel2">
+    <w:name w:val="ListLabel 2"/>
+    <w:qFormat/>
+    <w:rPr>
+      <w:rFonts w:cs="Courier New"/>
+    </w:rPr>
+  </w:style>
+  <w:style w:type="character" w:customStyle="1" w:styleId="ListLabel3">
+    <w:name w:val="ListLabel 3"/>
+    <w:qFormat/>
+    <w:rPr>
+      <w:rFonts w:cs="Courier New"/>
+    </w:rPr>
+  </w:style>
+  <w:style w:type="character" w:customStyle="1" w:styleId="ListLabel4">
+    <w:name w:val="ListLabel 4"/>
+    <w:qFormat/>
+    <w:rPr>
+      <w:rFonts w:cs="Courier New"/>
+    </w:rPr>
+  </w:style>
+  <w:style w:type="character" w:customStyle="1" w:styleId="IndexLink">
+    <w:name w:val="Index Link"/>
+    <w:qFormat/>
+  </w:style>
+  <w:style w:type="character" w:customStyle="1" w:styleId="NumberingSymbols">
+    <w:name w:val="Numbering Symbols"/>
+    <w:qFormat/>
+  </w:style>
+  <w:style w:type="paragraph" w:customStyle="1" w:styleId="Heading">
+    <w:name w:val="Heading"/>
+    <w:basedOn w:val="Standard"/>
+    <w:next w:val="Textkrper"/>
+    <w:qFormat/>
+    <w:pPr>
+      <w:keepNext/>
+      <w:spacing w:before="240" w:after="120"/>
+    </w:pPr>
+    <w:rPr>
+      <w:rFonts w:ascii="Liberation Sans" w:eastAsia="Noto Sans CJK SC Regular" w:hAnsi="Liberation Sans" w:cs="FreeSans"/>
+      <w:sz w:val="28"/>
+      <w:szCs w:val="28"/>
+    </w:rPr>
+  </w:style>
+  <w:style w:type="paragraph" w:styleId="Textkrper">
+    <w:name w:val="Body Text"/>
+    <w:basedOn w:val="Standard"/>
+    <w:pPr>
+      <w:spacing w:after="140" w:line="288" w:lineRule="auto"/>
+    </w:pPr>
+  </w:style>
+  <w:style w:type="paragraph" w:styleId="Liste">
+    <w:name w:val="List"/>
+    <w:basedOn w:val="Textkrper"/>
+    <w:rPr>
+      <w:rFonts w:cs="FreeSans"/>
+    </w:rPr>
+  </w:style>
+  <w:style w:type="paragraph" w:styleId="Beschriftung">
+    <w:name w:val="caption"/>
+    <w:basedOn w:val="Standard"/>
+    <w:qFormat/>
+    <w:pPr>
+      <w:suppressLineNumbers/>
+      <w:spacing w:before="120" w:after="120"/>
+    </w:pPr>
+    <w:rPr>
+      <w:rFonts w:cs="FreeSans"/>
+      <w:i/>
+      <w:iCs/>
+      <w:sz w:val="24"/>
+      <w:szCs w:val="24"/>
+    </w:rPr>
+  </w:style>
+  <w:style w:type="paragraph" w:customStyle="1" w:styleId="Index">
+    <w:name w:val="Index"/>
+    <w:basedOn w:val="Standard"/>
+    <w:qFormat/>
+    <w:pPr>
+      <w:suppressLineNumbers/>
+    </w:pPr>
+    <w:rPr>
+      <w:rFonts w:cs="FreeSans"/>
+    </w:rPr>
+  </w:style>
+  <w:style w:type="paragraph" w:styleId="KeinLeerraum">
+    <w:name w:val="No Spacing"/>
+    <w:link w:val="KeinLeerraumZchn"/>
+    <w:uiPriority w:val="1"/>
+    <w:qFormat/>
+    <w:rsid w:val="00217ACB"/>
+    <w:rPr>
+      <w:rFonts w:ascii="Calibri" w:eastAsiaTheme="minorEastAsia" w:hAnsi="Calibri"/>
+      <w:lang w:eastAsia="fr-FR"/>
+    </w:rPr>
+  </w:style>
+  <w:style w:type="paragraph" w:styleId="Inhaltsverzeichnisberschrift">
+    <w:name w:val="TOC Heading"/>
+    <w:basedOn w:val="berschrift1"/>
+    <w:uiPriority w:val="39"/>
+    <w:unhideWhenUsed/>
+    <w:qFormat/>
+    <w:rsid w:val="00217ACB"/>
+    <w:rPr>
+      <w:lang w:eastAsia="fr-FR"/>
+    </w:rPr>
+  </w:style>
+  <w:style w:type="paragraph" w:styleId="Verzeichnis1">
+    <w:name w:val="toc 1"/>
+    <w:basedOn w:val="Standard"/>
+    <w:autoRedefine/>
+    <w:uiPriority w:val="39"/>
+    <w:unhideWhenUsed/>
+    <w:rsid w:val="00217ACB"/>
+    <w:pPr>
+      <w:spacing w:after="100"/>
+    </w:pPr>
   </w:style>
   <w:style w:type="paragraph" w:styleId="Listenabsatz">
     <w:name w:val="List Paragraph"/>
@@ -2438,80 +3240,16 @@
       <w:contextualSpacing/>
     </w:pPr>
   </w:style>
+  <w:style w:type="paragraph" w:customStyle="1" w:styleId="FrameContents">
+    <w:name w:val="Frame Contents"/>
+    <w:basedOn w:val="Standard"/>
+    <w:qFormat/>
+  </w:style>
 </w:styles>
 </file>
 
 <file path=word/glossary/document.xml><?xml version="1.0" encoding="utf-8"?>
-<w:glossaryDocument xmlns:wpc="http://schemas.microsoft.com/office/word/2010/wordprocessingCanvas" xmlns:cx="http://schemas.microsoft.com/office/drawing/2014/chartex" xmlns:cx1="http://schemas.microsoft.com/office/drawing/2015/9/8/chartex" xmlns:cx2="http://schemas.microsoft.com/office/drawing/2015/10/21/chartex" xmlns:cx3="http://schemas.microsoft.com/office/drawing/2016/5/9/chartex" xmlns:cx4="http://schemas.microsoft.com/office/drawing/2016/5/10/chartex" xmlns:cx5="http://schemas.microsoft.com/office/drawing/2016/5/11/chartex" xmlns:cx6="http://schemas.microsoft.com/office/drawing/2016/5/12/chartex" xmlns:cx7="http://schemas.microsoft.com/office/drawing/2016/5/13/chartex" xmlns:cx8="http://schemas.microsoft.com/office/drawing/2016/5/14/chartex" xmlns:mc="http://schemas.openxmlformats.org/markup-compatibility/2006" xmlns:aink="http://schemas.microsoft.com/office/drawing/2016/ink" xmlns:am3d="http://schemas.microsoft.com/office/drawing/2017/model3d" xmlns:o="urn:schemas-microsoft-com:office:office" xmlns:r="http://schemas.openxmlformats.org/officeDocument/2006/relationships" xmlns:m="http://schemas.openxmlformats.org/officeDocument/2006/math" xmlns:v="urn:schemas-microsoft-com:vml" xmlns:wp14="http://schemas.microsoft.com/office/word/2010/wordprocessingDrawing" xmlns:wp="http://schemas.openxmlformats.org/drawingml/2006/wordprocessingDrawing" xmlns:w10="urn:schemas-microsoft-com:office:word" xmlns:w="http://schemas.openxmlformats.org/wordprocessingml/2006/main" xmlns:w14="http://schemas.microsoft.com/office/word/2010/wordml" xmlns:w15="http://schemas.microsoft.com/office/word/2012/wordml" xmlns:w16cid="http://schemas.microsoft.com/office/word/2016/wordml/cid" xmlns:w16se="http://schemas.microsoft.com/office/word/2015/wordml/symex" xmlns:wpg="http://schemas.microsoft.com/office/word/2010/wordprocessingGroup" xmlns:wpi="http://schemas.microsoft.com/office/word/2010/wordprocessingInk" xmlns:wne="http://schemas.microsoft.com/office/word/2006/wordml" xmlns:wps="http://schemas.microsoft.com/office/word/2010/wordprocessingShape" mc:Ignorable="w14 w15 w16se w16cid wp14">
-  <w:docParts>
-    <w:docPart>
-      <w:docPartPr>
-        <w:name w:val="BB5FC9760964466AA77B274F3B989DEC"/>
-        <w:category>
-          <w:name w:val="Allgemein"/>
-          <w:gallery w:val="placeholder"/>
-        </w:category>
-        <w:types>
-          <w:type w:val="bbPlcHdr"/>
-        </w:types>
-        <w:behaviors>
-          <w:behavior w:val="content"/>
-        </w:behaviors>
-        <w:guid w:val="{66156E06-81BB-4C69-A685-A0E871CEC755}"/>
-      </w:docPartPr>
-      <w:docPartBody>
-        <w:p>
-          <w:pPr>
-            <w:pStyle w:val="BB5FC9760964466AA77B274F3B989DEC"/>
-          </w:pPr>
-          <w:r>
-            <w:rPr>
-              <w:rFonts w:asciiTheme="majorHAnsi" w:eastAsiaTheme="majorEastAsia" w:hAnsiTheme="majorHAnsi" w:cstheme="majorBidi"/>
-              <w:caps/>
-              <w:color w:val="4472C4" w:themeColor="accent1"/>
-              <w:sz w:val="80"/>
-              <w:szCs w:val="80"/>
-              <w:lang w:val="de-DE"/>
-            </w:rPr>
-            <w:t>[Dokumenttitel]</w:t>
-          </w:r>
-        </w:p>
-      </w:docPartBody>
-    </w:docPart>
-    <w:docPart>
-      <w:docPartPr>
-        <w:name w:val="19CAF256423740C6964DA7B9328DCC66"/>
-        <w:category>
-          <w:name w:val="Allgemein"/>
-          <w:gallery w:val="placeholder"/>
-        </w:category>
-        <w:types>
-          <w:type w:val="bbPlcHdr"/>
-        </w:types>
-        <w:behaviors>
-          <w:behavior w:val="content"/>
-        </w:behaviors>
-        <w:guid w:val="{F05F0E91-C1C3-46D8-B09F-0EA43FD2CA4B}"/>
-      </w:docPartPr>
-      <w:docPartBody>
-        <w:p>
-          <w:pPr>
-            <w:pStyle w:val="19CAF256423740C6964DA7B9328DCC66"/>
-          </w:pPr>
-          <w:r>
-            <w:rPr>
-              <w:color w:val="4472C4" w:themeColor="accent1"/>
-              <w:sz w:val="28"/>
-              <w:szCs w:val="28"/>
-              <w:lang w:val="de-DE"/>
-            </w:rPr>
-            <w:t>[Untertitel des Dokuments]</w:t>
-          </w:r>
-        </w:p>
-      </w:docPartBody>
-    </w:docPart>
-  </w:docParts>
-</w:glossaryDocument>
+<w:glossaryDocument xmlns:wpc="http://schemas.microsoft.com/office/word/2010/wordprocessingCanvas" xmlns:cx="http://schemas.microsoft.com/office/drawing/2014/chartex" xmlns:cx1="http://schemas.microsoft.com/office/drawing/2015/9/8/chartex" xmlns:cx2="http://schemas.microsoft.com/office/drawing/2015/10/21/chartex" xmlns:cx3="http://schemas.microsoft.com/office/drawing/2016/5/9/chartex" xmlns:cx4="http://schemas.microsoft.com/office/drawing/2016/5/10/chartex" xmlns:cx5="http://schemas.microsoft.com/office/drawing/2016/5/11/chartex" xmlns:cx6="http://schemas.microsoft.com/office/drawing/2016/5/12/chartex" xmlns:cx7="http://schemas.microsoft.com/office/drawing/2016/5/13/chartex" xmlns:cx8="http://schemas.microsoft.com/office/drawing/2016/5/14/chartex" xmlns:mc="http://schemas.openxmlformats.org/markup-compatibility/2006" xmlns:aink="http://schemas.microsoft.com/office/drawing/2016/ink" xmlns:am3d="http://schemas.microsoft.com/office/drawing/2017/model3d" xmlns:o="urn:schemas-microsoft-com:office:office" xmlns:r="http://schemas.openxmlformats.org/officeDocument/2006/relationships" xmlns:m="http://schemas.openxmlformats.org/officeDocument/2006/math" xmlns:v="urn:schemas-microsoft-com:vml" xmlns:wp14="http://schemas.microsoft.com/office/word/2010/wordprocessingDrawing" xmlns:wp="http://schemas.openxmlformats.org/drawingml/2006/wordprocessingDrawing" xmlns:w10="urn:schemas-microsoft-com:office:word" xmlns:w="http://schemas.openxmlformats.org/wordprocessingml/2006/main" xmlns:w14="http://schemas.microsoft.com/office/word/2010/wordml" xmlns:w15="http://schemas.microsoft.com/office/word/2012/wordml" xmlns:w16cid="http://schemas.microsoft.com/office/word/2016/wordml/cid" xmlns:w16se="http://schemas.microsoft.com/office/word/2015/wordml/symex" xmlns:wpg="http://schemas.microsoft.com/office/word/2010/wordprocessingGroup" xmlns:wpi="http://schemas.microsoft.com/office/word/2010/wordprocessingInk" xmlns:wne="http://schemas.microsoft.com/office/word/2006/wordml" xmlns:wps="http://schemas.microsoft.com/office/word/2010/wordprocessingShape" mc:Ignorable="w14 w15 w16se w16cid wp14"/>
 </file>
 
 <file path=word/glossary/fontTable.xml><?xml version="1.0" encoding="utf-8"?>
@@ -2553,10 +3291,30 @@
   </w:font>
   <w:font w:name="Calibri Light">
     <w:panose1 w:val="020F0302020204030204"/>
-    <w:charset w:val="00"/>
+    <w:charset w:val="01"/>
+    <w:family w:val="roman"/>
+    <w:pitch w:val="variable"/>
+  </w:font>
+  <w:font w:name="Liberation Sans">
+    <w:altName w:val="Arial"/>
+    <w:charset w:val="01"/>
     <w:family w:val="swiss"/>
     <w:pitch w:val="variable"/>
-    <w:sig w:usb0="E0002AFF" w:usb1="C000247B" w:usb2="00000009" w:usb3="00000000" w:csb0="000001FF" w:csb1="00000000"/>
+  </w:font>
+  <w:font w:name="Noto Sans CJK SC Regular">
+    <w:panose1 w:val="00000000000000000000"/>
+    <w:charset w:val="00"/>
+    <w:family w:val="roman"/>
+    <w:notTrueType/>
+    <w:pitch w:val="default"/>
+  </w:font>
+  <w:font w:name="FreeSans">
+    <w:altName w:val="Cambria"/>
+    <w:panose1 w:val="00000000000000000000"/>
+    <w:charset w:val="00"/>
+    <w:family w:val="roman"/>
+    <w:notTrueType/>
+    <w:pitch w:val="default"/>
   </w:font>
 </w:fonts>
 </file>
@@ -2582,6 +3340,7 @@
     <w:rsid w:val="007A6604"/>
     <w:rsid w:val="00B257E3"/>
     <w:rsid w:val="00DF6BCC"/>
+    <w:rsid w:val="00ED1EC5"/>
   </w:rsids>
   <m:mathPr>
     <m:mathFont m:val="Cambria Math"/>
@@ -3366,7 +4125,7 @@
 </file>
 
 <file path=customXml/itemProps2.xml><?xml version="1.0" encoding="utf-8"?>
-<ds:datastoreItem xmlns:ds="http://schemas.openxmlformats.org/officeDocument/2006/customXml" ds:itemID="{ED00CE26-5B60-4BF9-BD47-EB8FA25EC9AB}">
+<ds:datastoreItem xmlns:ds="http://schemas.openxmlformats.org/officeDocument/2006/customXml" ds:itemID="{EEB0B9AF-F3EB-46C8-ACE0-8384B6EAE783}">
   <ds:schemaRefs>
     <ds:schemaRef ds:uri="http://schemas.openxmlformats.org/officeDocument/2006/bibliography"/>
   </ds:schemaRefs>

</xml_diff>

<commit_message>
AMBACAM 2: L'expression fonctionnelle du besoin Reorganisation
</commit_message>
<xml_diff>
--- a/Cahier de charge/Cahier de charge Ambacam.docx
+++ b/Cahier de charge/Cahier de charge Ambacam.docx
@@ -879,6 +879,7 @@
         </w:numPr>
         <w:rPr>
           <w:rFonts w:asciiTheme="minorHAnsi" w:hAnsiTheme="minorHAnsi" w:cstheme="minorHAnsi"/>
+          <w:b/>
           <w:color w:val="00000A"/>
           <w:sz w:val="24"/>
           <w:szCs w:val="24"/>
@@ -889,6 +890,7 @@
       <w:r>
         <w:rPr>
           <w:rFonts w:asciiTheme="minorHAnsi" w:hAnsiTheme="minorHAnsi" w:cstheme="minorHAnsi"/>
+          <w:b/>
           <w:color w:val="00000A"/>
           <w:sz w:val="24"/>
           <w:szCs w:val="24"/>
@@ -898,6 +900,7 @@
       <w:r>
         <w:rPr>
           <w:rFonts w:asciiTheme="minorHAnsi" w:hAnsiTheme="minorHAnsi" w:cstheme="minorHAnsi"/>
+          <w:b/>
           <w:color w:val="00000A"/>
           <w:sz w:val="24"/>
           <w:szCs w:val="24"/>
@@ -1037,11 +1040,9 @@
       <w:r>
         <w:t xml:space="preserve">nd en charge les frais d’hébergement ? Qu’est ce qui </w:t>
       </w:r>
-      <w:proofErr w:type="spellStart"/>
-      <w:r>
-        <w:t>garanti</w:t>
-      </w:r>
-      <w:proofErr w:type="spellEnd"/>
+      <w:r>
+        <w:t>garantit</w:t>
+      </w:r>
       <w:r>
         <w:t xml:space="preserve"> le fait que le passeport sera prêt la prochaine fois que le requérant viendra ? </w:t>
       </w:r>
@@ -1078,11 +1079,9 @@
       <w:r>
         <w:t xml:space="preserve">la route pour l’ambassade devra appeler à l’ambassade pour savoir si le passeport est déjà prêt. Actuellement 1 fois sur 10 les appels sont </w:t>
       </w:r>
-      <w:proofErr w:type="spellStart"/>
-      <w:r>
-        <w:t>recus</w:t>
-      </w:r>
-      <w:proofErr w:type="spellEnd"/>
+      <w:r>
+        <w:t>reçus</w:t>
+      </w:r>
       <w:r>
         <w:t xml:space="preserve"> à l’ambassade. </w:t>
       </w:r>
@@ -1183,6 +1182,7 @@
         </w:numPr>
         <w:rPr>
           <w:rFonts w:asciiTheme="minorHAnsi" w:hAnsiTheme="minorHAnsi" w:cstheme="minorHAnsi"/>
+          <w:b/>
           <w:color w:val="00000A"/>
           <w:sz w:val="24"/>
           <w:szCs w:val="24"/>
@@ -1193,12 +1193,23 @@
       <w:r>
         <w:rPr>
           <w:rFonts w:asciiTheme="minorHAnsi" w:hAnsiTheme="minorHAnsi" w:cstheme="minorHAnsi"/>
+          <w:b/>
           <w:color w:val="00000A"/>
           <w:sz w:val="24"/>
           <w:szCs w:val="24"/>
         </w:rPr>
         <w:lastRenderedPageBreak/>
-        <w:t>L'expression fonctionnelle du besoin</w:t>
+        <w:t>L'expression fonctionnelle du besoi</w:t>
+      </w:r>
+      <w:r>
+        <w:rPr>
+          <w:rFonts w:asciiTheme="minorHAnsi" w:hAnsiTheme="minorHAnsi" w:cstheme="minorHAnsi"/>
+          <w:b/>
+          <w:color w:val="00000A"/>
+          <w:sz w:val="24"/>
+          <w:szCs w:val="24"/>
+        </w:rPr>
+        <w:t>n</w:t>
       </w:r>
     </w:p>
     <w:p>
@@ -1231,10 +1242,10 @@
         </w:numPr>
       </w:pPr>
       <w:r>
-        <w:t xml:space="preserve">Enregistrer une liste de numéro de </w:t>
-      </w:r>
-      <w:r>
-        <w:t>récépissé</w:t>
+        <w:t>Enregistrer une liste de numéro</w:t>
+      </w:r>
+      <w:r>
+        <w:t xml:space="preserve"> d’identité pour les requérants</w:t>
       </w:r>
     </w:p>
     <w:p>
@@ -1246,7 +1257,10 @@
         </w:numPr>
       </w:pPr>
       <w:r>
-        <w:t>Supprimer un numéro de récépissé</w:t>
+        <w:t xml:space="preserve">Supprimer un </w:t>
+      </w:r>
+      <w:r>
+        <w:t>identifiant de la liste</w:t>
       </w:r>
     </w:p>
     <w:p>
@@ -1258,7 +1272,10 @@
         </w:numPr>
       </w:pPr>
       <w:r>
-        <w:t>Modifier une liste de récépissé</w:t>
+        <w:t xml:space="preserve">Modifier une liste </w:t>
+      </w:r>
+      <w:r>
+        <w:t>d’identifiant</w:t>
       </w:r>
     </w:p>
     <w:p>
@@ -1270,7 +1287,10 @@
         </w:numPr>
       </w:pPr>
       <w:r>
-        <w:t>Changer le statut d’une liste de récépissé</w:t>
+        <w:t xml:space="preserve">Changer le statut d’une liste </w:t>
+      </w:r>
+      <w:r>
+        <w:t>d’identifiant</w:t>
       </w:r>
     </w:p>
     <w:p>
@@ -1296,8 +1316,6 @@
       <w:r>
         <w:t>Envoyer un message aux administrateurs (ex. un numéro a déjà mis plus de xx mois dans un statut)</w:t>
       </w:r>
-      <w:bookmarkStart w:id="2" w:name="_GoBack"/>
-      <w:bookmarkEnd w:id="2"/>
     </w:p>
     <w:p>
       <w:pPr>
@@ -1308,7 +1326,13 @@
         </w:numPr>
       </w:pPr>
       <w:r>
-        <w:t>Présenter la liste actuelle des récépissés et son statut</w:t>
+        <w:t xml:space="preserve">Présenter la liste actuelle des </w:t>
+      </w:r>
+      <w:r>
+        <w:t>identifiants</w:t>
+      </w:r>
+      <w:r>
+        <w:t xml:space="preserve"> et son statut</w:t>
       </w:r>
     </w:p>
     <w:p>
@@ -1322,18 +1346,20 @@
       <w:r>
         <w:t>Afficher le statut d’un passeport à un requérant À l’aide de son numéro de son récépissé</w:t>
       </w:r>
-    </w:p>
-    <w:p>
-      <w:pPr>
-        <w:pStyle w:val="Listenabsatz"/>
-        <w:ind w:left="1440"/>
-      </w:pPr>
-      <w:r>
-        <w:t>NB : Récépissé = quelques données liées au requérant.</w:t>
-      </w:r>
-    </w:p>
-    <w:p>
-      <w:r>
+      <w:r>
+        <w:t xml:space="preserve"> et des informations de sécurité fournies</w:t>
+      </w:r>
+    </w:p>
+    <w:p>
+      <w:pPr>
+        <w:rPr>
+          <w:b/>
+        </w:rPr>
+      </w:pPr>
+      <w:r>
+        <w:rPr>
+          <w:b/>
+        </w:rPr>
         <w:t>Besoins non fonctionnels</w:t>
       </w:r>
     </w:p>
@@ -1346,7 +1372,13 @@
         </w:numPr>
       </w:pPr>
       <w:r>
-        <w:t>Distinguer les niveaux d’Accès</w:t>
+        <w:t xml:space="preserve">Distinguer les niveaux </w:t>
+      </w:r>
+      <w:r>
+        <w:t>d’accès (</w:t>
+      </w:r>
+      <w:r>
+        <w:t>qui a le droit de supprimer/modifier/ajouter/voir une donnée)</w:t>
       </w:r>
     </w:p>
     <w:p>
@@ -1367,13 +1399,17 @@
           <w:ilvl w:val="0"/>
           <w:numId w:val="1"/>
         </w:numPr>
-      </w:pPr>
-      <w:bookmarkStart w:id="3" w:name="_Toc510971096"/>
-      <w:bookmarkEnd w:id="3"/>
+        <w:rPr>
+          <w:b/>
+        </w:rPr>
+      </w:pPr>
+      <w:bookmarkStart w:id="2" w:name="_Toc510971096"/>
+      <w:bookmarkEnd w:id="2"/>
       <w:r>
         <w:rPr>
           <w:rFonts w:asciiTheme="minorHAnsi" w:hAnsiTheme="minorHAnsi" w:cstheme="minorHAnsi"/>
-          <w:color w:val="00000A"/>
+          <w:b/>
+          <w:color w:val="auto"/>
           <w:sz w:val="24"/>
           <w:szCs w:val="24"/>
         </w:rPr>
@@ -1475,11 +1511,9 @@
       <w:r>
         <w:t xml:space="preserve">Ministère des affaires </w:t>
       </w:r>
-      <w:proofErr w:type="spellStart"/>
-      <w:r>
-        <w:t>externierures</w:t>
-      </w:r>
-      <w:proofErr w:type="spellEnd"/>
+      <w:r>
+        <w:t>extérieures</w:t>
+      </w:r>
       <w:r>
         <w:t>, gouvernement de l’inde</w:t>
       </w:r>
@@ -1710,12 +1744,10 @@
           <w:numId w:val="5"/>
         </w:numPr>
       </w:pPr>
-      <w:proofErr w:type="gramStart"/>
       <w:r>
         <w:lastRenderedPageBreak/>
-        <w:t>USA:</w:t>
-      </w:r>
-      <w:proofErr w:type="gramEnd"/>
+        <w:t>USA :</w:t>
+      </w:r>
       <w:r>
         <w:t xml:space="preserve"> Bureau des affaires consulaires</w:t>
       </w:r>
@@ -1896,16 +1928,18 @@
         </w:numPr>
         <w:rPr>
           <w:rFonts w:asciiTheme="minorHAnsi" w:hAnsiTheme="minorHAnsi" w:cstheme="minorHAnsi"/>
+          <w:b/>
           <w:color w:val="00000A"/>
           <w:sz w:val="24"/>
           <w:szCs w:val="24"/>
         </w:rPr>
       </w:pPr>
-      <w:bookmarkStart w:id="4" w:name="_Toc510971097"/>
-      <w:bookmarkEnd w:id="4"/>
+      <w:bookmarkStart w:id="3" w:name="_Toc510971097"/>
+      <w:bookmarkEnd w:id="3"/>
       <w:r>
         <w:rPr>
           <w:rFonts w:asciiTheme="minorHAnsi" w:hAnsiTheme="minorHAnsi" w:cstheme="minorHAnsi"/>
+          <w:b/>
           <w:color w:val="00000A"/>
           <w:sz w:val="24"/>
           <w:szCs w:val="24"/>
@@ -1922,16 +1956,18 @@
         </w:numPr>
         <w:rPr>
           <w:rFonts w:asciiTheme="minorHAnsi" w:hAnsiTheme="minorHAnsi" w:cstheme="minorHAnsi"/>
+          <w:b/>
           <w:color w:val="00000A"/>
           <w:sz w:val="24"/>
           <w:szCs w:val="24"/>
         </w:rPr>
       </w:pPr>
-      <w:bookmarkStart w:id="5" w:name="_Toc510971098"/>
-      <w:bookmarkEnd w:id="5"/>
+      <w:bookmarkStart w:id="4" w:name="_Toc510971098"/>
+      <w:bookmarkEnd w:id="4"/>
       <w:r>
         <w:rPr>
           <w:rFonts w:asciiTheme="minorHAnsi" w:hAnsiTheme="minorHAnsi" w:cstheme="minorHAnsi"/>
+          <w:b/>
           <w:color w:val="00000A"/>
           <w:sz w:val="24"/>
           <w:szCs w:val="24"/>
@@ -1941,6 +1977,7 @@
       <w:r>
         <w:rPr>
           <w:rFonts w:asciiTheme="minorHAnsi" w:hAnsiTheme="minorHAnsi" w:cstheme="minorHAnsi"/>
+          <w:b/>
           <w:color w:val="00000A"/>
           <w:sz w:val="24"/>
           <w:szCs w:val="24"/>
@@ -1953,7 +1990,15 @@
         <w:rPr>
           <w:rFonts w:cstheme="minorHAnsi"/>
         </w:rPr>
-        <w:t>https://www.gigatrak.com/software/document-tracking-system/</w:t>
+        <w:t>https://www.gigatrak.com/sof</w:t>
+      </w:r>
+      <w:bookmarkStart w:id="5" w:name="_GoBack"/>
+      <w:bookmarkEnd w:id="5"/>
+      <w:r>
+        <w:rPr>
+          <w:rFonts w:cstheme="minorHAnsi"/>
+        </w:rPr>
+        <w:t>tware/document-tracking-system/</w:t>
       </w:r>
     </w:p>
     <w:sectPr>
@@ -2294,7 +2339,7 @@
   <w:abstractNum w:abstractNumId="3" w15:restartNumberingAfterBreak="0">
     <w:nsid w:val="3F055DC0"/>
     <w:multiLevelType w:val="multilevel"/>
-    <w:tmpl w:val="D358534C"/>
+    <w:tmpl w:val="8C1C9886"/>
     <w:lvl w:ilvl="0">
       <w:start w:val="1"/>
       <w:numFmt w:val="upperRoman"/>
@@ -2303,6 +2348,9 @@
       <w:pPr>
         <w:ind w:left="720" w:hanging="360"/>
       </w:pPr>
+      <w:rPr>
+        <w:color w:val="auto"/>
+      </w:rPr>
     </w:lvl>
     <w:lvl w:ilvl="1">
       <w:start w:val="1"/>
@@ -3340,7 +3388,7 @@
     <w:rsid w:val="007A6604"/>
     <w:rsid w:val="00B257E3"/>
     <w:rsid w:val="00DF6BCC"/>
-    <w:rsid w:val="00ED1EC5"/>
+    <w:rsid w:val="00F821C1"/>
   </w:rsids>
   <m:mathPr>
     <m:mathFont m:val="Cambria Math"/>
@@ -4125,7 +4173,7 @@
 </file>
 
 <file path=customXml/itemProps2.xml><?xml version="1.0" encoding="utf-8"?>
-<ds:datastoreItem xmlns:ds="http://schemas.openxmlformats.org/officeDocument/2006/customXml" ds:itemID="{EEB0B9AF-F3EB-46C8-ACE0-8384B6EAE783}">
+<ds:datastoreItem xmlns:ds="http://schemas.openxmlformats.org/officeDocument/2006/customXml" ds:itemID="{4F1AEFAB-CDF4-4D9D-9814-43930AC52BDB}">
   <ds:schemaRefs>
     <ds:schemaRef ds:uri="http://schemas.openxmlformats.org/officeDocument/2006/bibliography"/>
   </ds:schemaRefs>

</xml_diff>